<commit_message>
Latest update of the PPF
</commit_message>
<xml_diff>
--- a/Admin/Project Proposal Form .docx
+++ b/Admin/Project Proposal Form .docx
@@ -1,6 +1,6 @@
 
 <file path=word/document.xml><?xml version="1.0" encoding="utf-8"?>
-<w:document xmlns:wpc="http://schemas.microsoft.com/office/word/2010/wordprocessingCanvas" xmlns:cx="http://schemas.microsoft.com/office/drawing/2014/chartex" xmlns:cx1="http://schemas.microsoft.com/office/drawing/2015/9/8/chartex" xmlns:mc="http://schemas.openxmlformats.org/markup-compatibility/2006" xmlns:o="urn:schemas-microsoft-com:office:office" xmlns:r="http://schemas.openxmlformats.org/officeDocument/2006/relationships" xmlns:m="http://schemas.openxmlformats.org/officeDocument/2006/math" xmlns:v="urn:schemas-microsoft-com:vml" xmlns:wp14="http://schemas.microsoft.com/office/word/2010/wordprocessingDrawing" xmlns:wp="http://schemas.openxmlformats.org/drawingml/2006/wordprocessingDrawing" xmlns:w10="urn:schemas-microsoft-com:office:word" xmlns:w="http://schemas.openxmlformats.org/wordprocessingml/2006/main" xmlns:w14="http://schemas.microsoft.com/office/word/2010/wordml" xmlns:w15="http://schemas.microsoft.com/office/word/2012/wordml" xmlns:w16se="http://schemas.microsoft.com/office/word/2015/wordml/symex" xmlns:wpg="http://schemas.microsoft.com/office/word/2010/wordprocessingGroup" xmlns:wpi="http://schemas.microsoft.com/office/word/2010/wordprocessingInk" xmlns:wne="http://schemas.microsoft.com/office/word/2006/wordml" xmlns:wps="http://schemas.microsoft.com/office/word/2010/wordprocessingShape" mc:Ignorable="w14 w15 w16se wp14">
+<w:document xmlns:wpc="http://schemas.microsoft.com/office/word/2010/wordprocessingCanvas" xmlns:cx="http://schemas.microsoft.com/office/drawing/2014/chartex" xmlns:cx1="http://schemas.microsoft.com/office/drawing/2015/9/8/chartex" xmlns:cx2="http://schemas.microsoft.com/office/drawing/2015/10/21/chartex" xmlns:cx3="http://schemas.microsoft.com/office/drawing/2016/5/9/chartex" xmlns:cx4="http://schemas.microsoft.com/office/drawing/2016/5/10/chartex" xmlns:cx5="http://schemas.microsoft.com/office/drawing/2016/5/11/chartex" xmlns:mc="http://schemas.openxmlformats.org/markup-compatibility/2006" xmlns:o="urn:schemas-microsoft-com:office:office" xmlns:r="http://schemas.openxmlformats.org/officeDocument/2006/relationships" xmlns:m="http://schemas.openxmlformats.org/officeDocument/2006/math" xmlns:v="urn:schemas-microsoft-com:vml" xmlns:wp14="http://schemas.microsoft.com/office/word/2010/wordprocessingDrawing" xmlns:wp="http://schemas.openxmlformats.org/drawingml/2006/wordprocessingDrawing" xmlns:w10="urn:schemas-microsoft-com:office:word" xmlns:w="http://schemas.openxmlformats.org/wordprocessingml/2006/main" xmlns:w14="http://schemas.microsoft.com/office/word/2010/wordml" xmlns:w15="http://schemas.microsoft.com/office/word/2012/wordml" xmlns:w16se="http://schemas.microsoft.com/office/word/2015/wordml/symex" xmlns:wpg="http://schemas.microsoft.com/office/word/2010/wordprocessingGroup" xmlns:wpi="http://schemas.microsoft.com/office/word/2010/wordprocessingInk" xmlns:wne="http://schemas.microsoft.com/office/word/2006/wordml" xmlns:wps="http://schemas.microsoft.com/office/word/2010/wordprocessingShape" mc:Ignorable="w14 w15 w16se wp14">
   <w:body>
     <w:p>
       <w:pPr>
@@ -389,6 +389,7 @@
           <w:p>
             <w:pPr>
               <w:snapToGrid w:val="0"/>
+              <w:jc w:val="left"/>
               <w:rPr>
                 <w:b/>
                 <w:color w:val="365F91"/>
@@ -477,6 +478,7 @@
           <w:p>
             <w:pPr>
               <w:snapToGrid w:val="0"/>
+              <w:jc w:val="left"/>
               <w:rPr>
                 <w:b/>
                 <w:color w:val="365F91"/>
@@ -568,6 +570,7 @@
           <w:p>
             <w:pPr>
               <w:snapToGrid w:val="0"/>
+              <w:jc w:val="left"/>
               <w:rPr>
                 <w:b/>
                 <w:color w:val="365F91"/>
@@ -600,7 +603,25 @@
                 <w:sz w:val="24"/>
                 <w:lang w:val="en-GB"/>
               </w:rPr>
-              <w:t>, liaisons</w:t>
+              <w:t xml:space="preserve">, </w:t>
+            </w:r>
+            <w:r>
+              <w:rPr>
+                <w:b/>
+                <w:color w:val="365F91"/>
+                <w:sz w:val="24"/>
+                <w:lang w:val="en-GB"/>
+              </w:rPr>
+              <w:t>L</w:t>
+            </w:r>
+            <w:r>
+              <w:rPr>
+                <w:b/>
+                <w:color w:val="365F91"/>
+                <w:sz w:val="24"/>
+                <w:lang w:val="en-GB"/>
+              </w:rPr>
+              <w:t>iaisons</w:t>
             </w:r>
           </w:p>
         </w:tc>
@@ -674,6 +695,7 @@
           <w:p>
             <w:pPr>
               <w:snapToGrid w:val="0"/>
+              <w:jc w:val="left"/>
               <w:rPr>
                 <w:b/>
                 <w:color w:val="365F91"/>
@@ -688,7 +710,7 @@
                 <w:sz w:val="24"/>
                 <w:lang w:val="en-GB"/>
               </w:rPr>
-              <w:t>Ground to Air Communications, Telemetry, Encryption, Secretary</w:t>
+              <w:t>Communications, Telemetry, Encryption, Secretary</w:t>
             </w:r>
           </w:p>
         </w:tc>
@@ -747,8 +769,17 @@
                 <w:sz w:val="28"/>
                 <w:lang w:val="en-GB"/>
               </w:rPr>
-              <w:t>Mohammed Ibrahaim</w:t>
+              <w:t>Mohammed Ibrah</w:t>
             </w:r>
+            <w:r>
+              <w:rPr>
+                <w:b/>
+                <w:color w:val="365F91"/>
+                <w:sz w:val="28"/>
+                <w:lang w:val="en-GB"/>
+              </w:rPr>
+              <w:t>im</w:t>
+            </w:r>
           </w:p>
         </w:tc>
         <w:tc>
@@ -765,6 +796,7 @@
           <w:p>
             <w:pPr>
               <w:snapToGrid w:val="0"/>
+              <w:jc w:val="left"/>
               <w:rPr>
                 <w:b/>
                 <w:color w:val="365F91"/>
@@ -779,10 +811,26 @@
                 <w:sz w:val="24"/>
                 <w:lang w:val="en-GB"/>
               </w:rPr>
-              <w:t>Human Interface, Telemetry, Documentation</w:t>
+              <w:t>Human Interface</w:t>
             </w:r>
-            <w:bookmarkStart w:id="1" w:name="_GoBack"/>
-            <w:bookmarkEnd w:id="1"/>
+            <w:r>
+              <w:rPr>
+                <w:b/>
+                <w:color w:val="365F91"/>
+                <w:sz w:val="24"/>
+                <w:lang w:val="en-GB"/>
+              </w:rPr>
+              <w:t>, Air-to-Ground Communications</w:t>
+            </w:r>
+            <w:r>
+              <w:rPr>
+                <w:b/>
+                <w:color w:val="365F91"/>
+                <w:sz w:val="24"/>
+                <w:lang w:val="en-GB"/>
+              </w:rPr>
+              <w:t>, Telemetry, Documentation</w:t>
+            </w:r>
           </w:p>
         </w:tc>
       </w:tr>
@@ -830,6 +878,15 @@
                 <w:lang w:val="en-GB"/>
               </w:rPr>
             </w:pPr>
+            <w:r>
+              <w:rPr>
+                <w:b/>
+                <w:color w:val="365F91"/>
+                <w:sz w:val="48"/>
+                <w:lang w:val="en-GB"/>
+              </w:rPr>
+              <w:t>Jon Simmons</w:t>
+            </w:r>
           </w:p>
         </w:tc>
         <w:tc>
@@ -853,6 +910,15 @@
                 <w:lang w:val="en-GB"/>
               </w:rPr>
             </w:pPr>
+            <w:r>
+              <w:rPr>
+                <w:b/>
+                <w:color w:val="365F91"/>
+                <w:sz w:val="24"/>
+                <w:lang w:val="en-GB"/>
+              </w:rPr>
+              <w:t>Engineering Consultant</w:t>
+            </w:r>
           </w:p>
         </w:tc>
       </w:tr>
@@ -1004,9 +1070,761 @@
       </w:pPr>
     </w:p>
     <w:p>
+      <w:r>
+        <w:t>To</w:t>
+      </w:r>
+      <w:r>
+        <w:t xml:space="preserve"> </w:t>
+      </w:r>
+      <w:r>
+        <w:t>fulfil the brief</w:t>
+      </w:r>
+      <w:r>
+        <w:t xml:space="preserve"> effectively the UAV must</w:t>
+      </w:r>
+      <w:r>
+        <w:t>:</w:t>
+      </w:r>
+    </w:p>
+    <w:p>
       <w:pPr>
-        <w:rPr>
-          <w:i/>
+        <w:pStyle w:val="ListParagraph"/>
+        <w:numPr>
+          <w:ilvl w:val="0"/>
+          <w:numId w:val="3"/>
+        </w:numPr>
+        <w:rPr>
+          <w:rFonts w:asciiTheme="minorHAnsi" w:hAnsiTheme="minorHAnsi" w:cstheme="minorBidi"/>
+          <w:lang w:val="en-GB" w:bidi="ar-SA"/>
+        </w:rPr>
+      </w:pPr>
+      <w:r>
+        <w:t>H</w:t>
+      </w:r>
+      <w:r>
+        <w:t>ave a high maximum cargo weight to UAV</w:t>
+      </w:r>
+      <w:r>
+        <w:t xml:space="preserve"> weight ratio (cargo-UAV ratio)</w:t>
+      </w:r>
+    </w:p>
+    <w:p>
+      <w:pPr>
+        <w:pStyle w:val="ListParagraph"/>
+        <w:numPr>
+          <w:ilvl w:val="0"/>
+          <w:numId w:val="3"/>
+        </w:numPr>
+        <w:rPr>
+          <w:rFonts w:asciiTheme="minorHAnsi" w:hAnsiTheme="minorHAnsi" w:cstheme="minorBidi"/>
+          <w:lang w:val="en-GB" w:bidi="ar-SA"/>
+        </w:rPr>
+      </w:pPr>
+      <w:r>
+        <w:t>Produce a stable flight-path</w:t>
+      </w:r>
+    </w:p>
+    <w:p>
+      <w:pPr>
+        <w:pStyle w:val="ListParagraph"/>
+        <w:numPr>
+          <w:ilvl w:val="0"/>
+          <w:numId w:val="3"/>
+        </w:numPr>
+        <w:rPr>
+          <w:rFonts w:asciiTheme="minorHAnsi" w:hAnsiTheme="minorHAnsi" w:cstheme="minorBidi"/>
+          <w:lang w:val="en-GB" w:bidi="ar-SA"/>
+        </w:rPr>
+      </w:pPr>
+      <w:r>
+        <w:t>H</w:t>
+      </w:r>
+      <w:r>
+        <w:t xml:space="preserve">ave </w:t>
+      </w:r>
+      <w:r>
+        <w:t xml:space="preserve">adequate </w:t>
+      </w:r>
+      <w:r>
+        <w:t xml:space="preserve">battery life to transport the cargo then return to the base-station. </w:t>
+      </w:r>
+    </w:p>
+    <w:p>
+      <w:pPr>
+        <w:pStyle w:val="ListParagraph"/>
+        <w:numPr>
+          <w:ilvl w:val="0"/>
+          <w:numId w:val="3"/>
+        </w:numPr>
+        <w:rPr>
+          <w:rFonts w:asciiTheme="minorHAnsi" w:hAnsiTheme="minorHAnsi" w:cstheme="minorBidi"/>
+          <w:lang w:val="en-GB" w:bidi="ar-SA"/>
+        </w:rPr>
+      </w:pPr>
+      <w:r>
+        <w:rPr>
+          <w:rFonts w:asciiTheme="minorHAnsi" w:hAnsiTheme="minorHAnsi" w:cstheme="minorBidi"/>
+          <w:lang w:val="en-GB" w:bidi="ar-SA"/>
+        </w:rPr>
+        <w:t xml:space="preserve">Safely and quickly disarm the motors </w:t>
+      </w:r>
+      <w:r>
+        <w:rPr>
+          <w:rFonts w:asciiTheme="minorHAnsi" w:hAnsiTheme="minorHAnsi" w:cstheme="minorBidi"/>
+          <w:lang w:val="en-GB" w:bidi="ar-SA"/>
+        </w:rPr>
+        <w:t>when commanded</w:t>
+      </w:r>
+    </w:p>
+    <w:p>
+      <w:pPr>
+        <w:pStyle w:val="ListParagraph"/>
+        <w:numPr>
+          <w:ilvl w:val="0"/>
+          <w:numId w:val="3"/>
+        </w:numPr>
+        <w:rPr>
+          <w:rFonts w:asciiTheme="minorHAnsi" w:hAnsiTheme="minorHAnsi" w:cstheme="minorBidi"/>
+          <w:lang w:val="en-GB" w:bidi="ar-SA"/>
+        </w:rPr>
+      </w:pPr>
+    </w:p>
+    <w:p/>
+    <w:p/>
+    <w:p>
+      <w:r>
+        <w:lastRenderedPageBreak/>
+        <w:t>We can afford a reasonable cargo-UAV ratio using 4 brushless DC motors. For stability, a microcontroller receiving feedback from a gyroscope-accelerometer module, forms a PID controller. This controller system devolves much of the responsibility for stability from the pilot.  A second on-board microcontroller handles communications with the ground to relieve strain on the control system. Log data is written to an on-board SD card and transmitted back to ground.  The pilot communicates with the UAV usi</w:t>
+      </w:r>
+      <w:r>
+        <w:t xml:space="preserve">ng X-Y joystick potentiometers </w:t>
+      </w:r>
+      <w:r>
+        <w:t>and a microcontroller, which translate</w:t>
+      </w:r>
+      <w:r>
+        <w:t xml:space="preserve"> the pilot’s commands to the</w:t>
+      </w:r>
+      <w:r>
+        <w:t xml:space="preserve"> desired Throttle, Pitch, Roll</w:t>
+      </w:r>
+      <w:r>
+        <w:t>,</w:t>
+      </w:r>
+      <w:r>
+        <w:t xml:space="preserve"> and Yaw values. Switches disarm the motors, enable changes to PID gains, or a</w:t>
+      </w:r>
+      <w:r>
+        <w:t xml:space="preserve">ctivate the servo-controlled cargo acquisition mechanism. </w:t>
+      </w:r>
+    </w:p>
+    <w:p>
+      <w:pPr>
+        <w:rPr>
+          <w:lang w:val="en-GB"/>
+        </w:rPr>
+      </w:pPr>
+    </w:p>
+    <w:p>
+      <w:pPr>
+        <w:rPr>
+          <w:lang w:val="en-GB"/>
+        </w:rPr>
+      </w:pPr>
+    </w:p>
+    <w:p>
+      <w:pPr>
+        <w:rPr>
+          <w:lang w:val="en-GB"/>
+        </w:rPr>
+      </w:pPr>
+      <w:r>
+        <w:rPr>
+          <w:lang w:val="en-GB"/>
+        </w:rPr>
+        <w:t>Specification</w:t>
+      </w:r>
+    </w:p>
+    <w:p>
+      <w:pPr>
+        <w:spacing w:line="360" w:lineRule="auto"/>
+        <w:rPr>
+          <w:lang w:val="en-GB"/>
+        </w:rPr>
+      </w:pPr>
+    </w:p>
+    <w:p>
+      <w:pPr>
+        <w:pStyle w:val="ListParagraph"/>
+        <w:numPr>
+          <w:ilvl w:val="0"/>
+          <w:numId w:val="2"/>
+        </w:numPr>
+        <w:spacing w:line="360" w:lineRule="auto"/>
+        <w:jc w:val="left"/>
+        <w:rPr>
+          <w:lang w:val="en-GB"/>
+        </w:rPr>
+      </w:pPr>
+      <w:r>
+        <w:rPr>
+          <w:lang w:val="en-GB"/>
+        </w:rPr>
+        <w:t>x</w:t>
+      </w:r>
+      <w:r>
+        <w:rPr>
+          <w:lang w:val="en-GB"/>
+        </w:rPr>
+        <w:t xml:space="preserve">4 </w:t>
+      </w:r>
+      <w:r>
+        <w:rPr>
+          <w:lang w:val="en-GB"/>
+        </w:rPr>
+        <w:t>2204 2300kV brushless DC motor</w:t>
+      </w:r>
+    </w:p>
+    <w:p>
+      <w:pPr>
+        <w:pStyle w:val="ListParagraph"/>
+        <w:numPr>
+          <w:ilvl w:val="0"/>
+          <w:numId w:val="2"/>
+        </w:numPr>
+        <w:spacing w:line="360" w:lineRule="auto"/>
+        <w:jc w:val="left"/>
+        <w:rPr>
+          <w:lang w:val="en-GB"/>
+        </w:rPr>
+      </w:pPr>
+      <w:r>
+        <w:rPr>
+          <w:lang w:val="en-GB"/>
+        </w:rPr>
+        <w:t>Arming system for the motors to ensure safety compliance</w:t>
+      </w:r>
+    </w:p>
+    <w:p>
+      <w:pPr>
+        <w:pStyle w:val="ListParagraph"/>
+        <w:numPr>
+          <w:ilvl w:val="0"/>
+          <w:numId w:val="2"/>
+        </w:numPr>
+        <w:spacing w:line="360" w:lineRule="auto"/>
+        <w:jc w:val="left"/>
+        <w:rPr>
+          <w:lang w:val="en-GB"/>
+        </w:rPr>
+      </w:pPr>
+      <w:r>
+        <w:rPr>
+          <w:lang w:val="en-GB"/>
+        </w:rPr>
+        <w:t>5030 ABS Propellers</w:t>
+      </w:r>
+      <w:r>
+        <w:rPr>
+          <w:lang w:val="en-GB"/>
+        </w:rPr>
+        <w:t xml:space="preserve"> – 5 </w:t>
+      </w:r>
+      <w:proofErr w:type="gramStart"/>
+      <w:r>
+        <w:rPr>
+          <w:lang w:val="en-GB"/>
+        </w:rPr>
+        <w:t>inch</w:t>
+      </w:r>
+      <w:r>
+        <w:rPr>
+          <w:lang w:val="en-GB"/>
+        </w:rPr>
+        <w:t>es</w:t>
+      </w:r>
+      <w:proofErr w:type="gramEnd"/>
+      <w:r>
+        <w:rPr>
+          <w:lang w:val="en-GB"/>
+        </w:rPr>
+        <w:t xml:space="preserve"> diameter, 3 inch</w:t>
+      </w:r>
+      <w:r>
+        <w:rPr>
+          <w:lang w:val="en-GB"/>
+        </w:rPr>
+        <w:t>es</w:t>
+      </w:r>
+      <w:r>
+        <w:rPr>
+          <w:lang w:val="en-GB"/>
+        </w:rPr>
+        <w:t xml:space="preserve"> up per rev</w:t>
+      </w:r>
+    </w:p>
+    <w:p>
+      <w:pPr>
+        <w:pStyle w:val="ListParagraph"/>
+        <w:numPr>
+          <w:ilvl w:val="0"/>
+          <w:numId w:val="2"/>
+        </w:numPr>
+        <w:spacing w:line="360" w:lineRule="auto"/>
+        <w:jc w:val="left"/>
+        <w:rPr>
+          <w:lang w:val="en-GB"/>
+        </w:rPr>
+      </w:pPr>
+      <w:r>
+        <w:rPr>
+          <w:lang w:val="en-GB"/>
+        </w:rPr>
+        <w:t>Motor Speed controlled by</w:t>
+      </w:r>
+      <w:r>
+        <w:rPr>
+          <w:lang w:val="en-GB"/>
+        </w:rPr>
+        <w:t xml:space="preserve"> 1-2ms PWM</w:t>
+      </w:r>
+      <w:r>
+        <w:rPr>
+          <w:lang w:val="en-GB"/>
+        </w:rPr>
+        <w:t xml:space="preserve"> Electronic Speed Controllers (ESCs) – </w:t>
+      </w:r>
+      <w:proofErr w:type="gramStart"/>
+      <w:r>
+        <w:rPr>
+          <w:lang w:val="en-GB"/>
+        </w:rPr>
+        <w:t>I</w:t>
+      </w:r>
+      <w:r>
+        <w:rPr>
+          <w:vertAlign w:val="subscript"/>
+          <w:lang w:val="en-GB"/>
+        </w:rPr>
+        <w:t>MAX</w:t>
+      </w:r>
+      <w:r>
+        <w:rPr>
+          <w:lang w:val="en-GB"/>
+        </w:rPr>
+        <w:t xml:space="preserve"> :</w:t>
+      </w:r>
+      <w:proofErr w:type="gramEnd"/>
+      <w:r>
+        <w:rPr>
+          <w:lang w:val="en-GB"/>
+        </w:rPr>
+        <w:t xml:space="preserve"> 20A</w:t>
+      </w:r>
+    </w:p>
+    <w:p>
+      <w:pPr>
+        <w:pStyle w:val="ListParagraph"/>
+        <w:numPr>
+          <w:ilvl w:val="0"/>
+          <w:numId w:val="2"/>
+        </w:numPr>
+        <w:spacing w:line="360" w:lineRule="auto"/>
+        <w:jc w:val="left"/>
+        <w:rPr>
+          <w:lang w:val="en-GB"/>
+        </w:rPr>
+      </w:pPr>
+      <w:r>
+        <w:rPr>
+          <w:lang w:val="en-GB"/>
+        </w:rPr>
+        <w:t xml:space="preserve">Powered by </w:t>
+      </w:r>
+      <w:r>
+        <w:rPr>
+          <w:lang w:val="en-GB"/>
+        </w:rPr>
+        <w:t xml:space="preserve">3 Cell 11.1V </w:t>
+      </w:r>
+      <w:r>
+        <w:rPr>
+          <w:lang w:val="en-GB"/>
+        </w:rPr>
+        <w:t xml:space="preserve">1550mAh </w:t>
+      </w:r>
+      <w:r>
+        <w:rPr>
+          <w:lang w:val="en-GB"/>
+        </w:rPr>
+        <w:t>LiPo Battery – I</w:t>
+      </w:r>
+      <w:r>
+        <w:rPr>
+          <w:vertAlign w:val="subscript"/>
+          <w:lang w:val="en-GB"/>
+        </w:rPr>
+        <w:t>MAX</w:t>
+      </w:r>
+      <w:r>
+        <w:rPr>
+          <w:lang w:val="en-GB"/>
+        </w:rPr>
+        <w:t xml:space="preserve"> : 45A (Continuously) 90A (Burst)</w:t>
+      </w:r>
+    </w:p>
+    <w:p>
+      <w:pPr>
+        <w:pStyle w:val="ListParagraph"/>
+        <w:numPr>
+          <w:ilvl w:val="0"/>
+          <w:numId w:val="2"/>
+        </w:numPr>
+        <w:spacing w:line="360" w:lineRule="auto"/>
+        <w:jc w:val="left"/>
+        <w:rPr>
+          <w:lang w:val="en-GB"/>
+        </w:rPr>
+      </w:pPr>
+      <w:r>
+        <w:rPr>
+          <w:lang w:val="en-GB"/>
+        </w:rPr>
+        <w:t xml:space="preserve"> </w:t>
+      </w:r>
+      <w:r>
+        <w:rPr>
+          <w:lang w:val="en-GB"/>
+        </w:rPr>
+        <w:t>2-Way communication between Ground Control and the UAV – Commands</w:t>
+      </w:r>
+      <w:r>
+        <w:rPr>
+          <w:lang w:val="en-GB"/>
+        </w:rPr>
+        <w:t xml:space="preserve"> Up</w:t>
+      </w:r>
+      <w:r>
+        <w:rPr>
+          <w:lang w:val="en-GB"/>
+        </w:rPr>
+        <w:t xml:space="preserve"> and Telemetry</w:t>
+      </w:r>
+      <w:r>
+        <w:rPr>
+          <w:lang w:val="en-GB"/>
+        </w:rPr>
+        <w:t xml:space="preserve"> Down</w:t>
+      </w:r>
+    </w:p>
+    <w:p>
+      <w:pPr>
+        <w:pStyle w:val="ListParagraph"/>
+        <w:numPr>
+          <w:ilvl w:val="0"/>
+          <w:numId w:val="2"/>
+        </w:numPr>
+        <w:spacing w:line="360" w:lineRule="auto"/>
+        <w:jc w:val="left"/>
+        <w:rPr>
+          <w:lang w:val="en-GB"/>
+        </w:rPr>
+      </w:pPr>
+      <w:r>
+        <w:rPr>
+          <w:lang w:val="en-GB"/>
+        </w:rPr>
+        <w:t>On-board file logging to SD card</w:t>
+      </w:r>
+      <w:r>
+        <w:rPr>
+          <w:lang w:val="en-GB"/>
+        </w:rPr>
+        <w:t xml:space="preserve"> – Same data as telemetry</w:t>
+      </w:r>
+    </w:p>
+    <w:p>
+      <w:pPr>
+        <w:pStyle w:val="ListParagraph"/>
+        <w:numPr>
+          <w:ilvl w:val="0"/>
+          <w:numId w:val="2"/>
+        </w:numPr>
+        <w:spacing w:line="360" w:lineRule="auto"/>
+        <w:jc w:val="left"/>
+        <w:rPr>
+          <w:lang w:val="en-GB"/>
+        </w:rPr>
+      </w:pPr>
+      <w:r>
+        <w:rPr>
+          <w:lang w:val="en-GB"/>
+        </w:rPr>
+        <w:t xml:space="preserve">Gyroscope and Accelerometer </w:t>
+      </w:r>
+      <w:r>
+        <w:rPr>
+          <w:lang w:val="en-GB"/>
+        </w:rPr>
+        <w:t>(MPU6050)</w:t>
+      </w:r>
+      <w:r>
+        <w:rPr>
+          <w:lang w:val="en-GB"/>
+        </w:rPr>
+        <w:t xml:space="preserve"> -</w:t>
+      </w:r>
+      <w:r>
+        <w:rPr>
+          <w:lang w:val="en-GB"/>
+        </w:rPr>
+        <w:t xml:space="preserve"> </w:t>
+      </w:r>
+      <w:r>
+        <w:rPr>
+          <w:lang w:val="en-GB"/>
+        </w:rPr>
+        <w:t>with in-built Digital Motion Processing and an I</w:t>
+      </w:r>
+      <w:r>
+        <w:rPr>
+          <w:vertAlign w:val="superscript"/>
+          <w:lang w:val="en-GB"/>
+        </w:rPr>
+        <w:t>2</w:t>
+      </w:r>
+      <w:r>
+        <w:rPr>
+          <w:lang w:val="en-GB"/>
+        </w:rPr>
+        <w:t>C interface</w:t>
+      </w:r>
+    </w:p>
+    <w:p>
+      <w:pPr>
+        <w:pStyle w:val="ListParagraph"/>
+        <w:numPr>
+          <w:ilvl w:val="0"/>
+          <w:numId w:val="2"/>
+        </w:numPr>
+        <w:spacing w:line="360" w:lineRule="auto"/>
+        <w:jc w:val="left"/>
+        <w:rPr>
+          <w:lang w:val="en-GB"/>
+        </w:rPr>
+      </w:pPr>
+      <w:r>
+        <w:rPr>
+          <w:lang w:val="en-GB"/>
+        </w:rPr>
+        <w:t xml:space="preserve">Servo used for cargo acquisition – Underneath the chassis, carrying cargo using a hook. </w:t>
+      </w:r>
+    </w:p>
+    <w:p>
+      <w:pPr>
+        <w:pStyle w:val="ListParagraph"/>
+        <w:numPr>
+          <w:ilvl w:val="0"/>
+          <w:numId w:val="2"/>
+        </w:numPr>
+        <w:spacing w:line="360" w:lineRule="auto"/>
+        <w:jc w:val="left"/>
+        <w:rPr>
+          <w:lang w:val="en-GB"/>
+        </w:rPr>
+      </w:pPr>
+      <w:r>
+        <w:rPr>
+          <w:lang w:val="en-GB"/>
+        </w:rPr>
+        <w:t>Laser-cut acrylic chassis</w:t>
+      </w:r>
+      <w:r>
+        <w:rPr>
+          <w:lang w:val="en-GB"/>
+        </w:rPr>
+        <w:t>, assembled using acrylic glue</w:t>
+      </w:r>
+    </w:p>
+    <w:p>
+      <w:pPr>
+        <w:pStyle w:val="ListParagraph"/>
+        <w:numPr>
+          <w:ilvl w:val="0"/>
+          <w:numId w:val="2"/>
+        </w:numPr>
+        <w:spacing w:line="360" w:lineRule="auto"/>
+        <w:jc w:val="left"/>
+        <w:rPr>
+          <w:lang w:val="en-GB"/>
+        </w:rPr>
+      </w:pPr>
+      <w:r>
+        <w:rPr>
+          <w:lang w:val="en-GB"/>
+        </w:rPr>
+        <w:t>I-style design for easier weight distribution</w:t>
+      </w:r>
+      <w:r>
+        <w:rPr>
+          <w:lang w:val="en-GB"/>
+        </w:rPr>
+        <w:t xml:space="preserve"> and more carrying capacity</w:t>
+      </w:r>
+    </w:p>
+    <w:p>
+      <w:pPr>
+        <w:pStyle w:val="ListParagraph"/>
+        <w:numPr>
+          <w:ilvl w:val="0"/>
+          <w:numId w:val="2"/>
+        </w:numPr>
+        <w:spacing w:line="360" w:lineRule="auto"/>
+        <w:jc w:val="left"/>
+        <w:rPr>
+          <w:lang w:val="en-GB"/>
+        </w:rPr>
+      </w:pPr>
+      <w:r>
+        <w:rPr>
+          <w:lang w:val="en-GB"/>
+        </w:rPr>
+        <w:t>Reprogram the PID controller on the fly by changing k values wirelessly for faster tuning</w:t>
+      </w:r>
+    </w:p>
+    <w:p>
+      <w:pPr>
+        <w:pStyle w:val="ListParagraph"/>
+        <w:numPr>
+          <w:ilvl w:val="0"/>
+          <w:numId w:val="2"/>
+        </w:numPr>
+        <w:spacing w:line="360" w:lineRule="auto"/>
+        <w:jc w:val="left"/>
+        <w:rPr>
+          <w:lang w:val="en-GB"/>
+        </w:rPr>
+      </w:pPr>
+      <w:r>
+        <w:rPr>
+          <w:lang w:val="en-GB"/>
+        </w:rPr>
+        <w:t xml:space="preserve">Interfaced with the pilot using two </w:t>
+      </w:r>
+      <w:r>
+        <w:t>X-Y joystick potentiometers,</w:t>
+      </w:r>
+      <w:r>
+        <w:t xml:space="preserve"> a bank of function</w:t>
+      </w:r>
+      <w:r>
+        <w:t xml:space="preserve"> switches</w:t>
+      </w:r>
+      <w:r>
+        <w:t>,</w:t>
+      </w:r>
+      <w:r>
+        <w:t xml:space="preserve"> and a microcontroller</w:t>
+      </w:r>
+    </w:p>
+    <w:p>
+      <w:pPr>
+        <w:pStyle w:val="ListParagraph"/>
+        <w:numPr>
+          <w:ilvl w:val="0"/>
+          <w:numId w:val="2"/>
+        </w:numPr>
+        <w:spacing w:line="360" w:lineRule="auto"/>
+        <w:jc w:val="left"/>
+        <w:rPr>
+          <w:lang w:val="en-GB"/>
+        </w:rPr>
+      </w:pPr>
+      <w:r>
+        <w:t>RFM12B-S2</w:t>
+      </w:r>
+      <w:r>
+        <w:t xml:space="preserve"> ISM band</w:t>
+      </w:r>
+      <w:r>
+        <w:t xml:space="preserve"> modules for both uplink and downlink </w:t>
+      </w:r>
+      <w:r>
+        <w:t xml:space="preserve">- </w:t>
+      </w:r>
+      <w:r>
+        <w:t>us</w:t>
+      </w:r>
+      <w:r>
+        <w:t>ing</w:t>
+      </w:r>
+      <w:r>
+        <w:t xml:space="preserve"> an SPI interface </w:t>
+      </w:r>
+    </w:p>
+    <w:p>
+      <w:pPr>
+        <w:pStyle w:val="ListParagraph"/>
+        <w:numPr>
+          <w:ilvl w:val="0"/>
+          <w:numId w:val="2"/>
+        </w:numPr>
+        <w:spacing w:line="360" w:lineRule="auto"/>
+        <w:jc w:val="left"/>
+        <w:rPr>
+          <w:lang w:val="en-GB"/>
+        </w:rPr>
+      </w:pPr>
+      <w:r>
+        <w:t xml:space="preserve">Sharp </w:t>
+      </w:r>
+      <w:r>
+        <w:t>GP2Y0A41SK0F</w:t>
+      </w:r>
+      <w:r>
+        <w:t xml:space="preserve"> </w:t>
+      </w:r>
+      <w:r>
+        <w:t xml:space="preserve">IR sensor provides </w:t>
+      </w:r>
+      <w:r>
+        <w:t>al</w:t>
+      </w:r>
+      <w:r>
+        <w:t>titude sensing for telemetry and</w:t>
+      </w:r>
+      <w:bookmarkStart w:id="1" w:name="_GoBack"/>
+      <w:bookmarkEnd w:id="1"/>
+      <w:r>
+        <w:t xml:space="preserve"> autonomous landing</w:t>
+      </w:r>
+      <w:r>
+        <w:t>,</w:t>
+      </w:r>
+      <w:r>
+        <w:t xml:space="preserve"> </w:t>
+      </w:r>
+      <w:r>
+        <w:t>with</w:t>
+      </w:r>
+      <w:r>
+        <w:t xml:space="preserve"> accur</w:t>
+      </w:r>
+      <w:r>
+        <w:t>acy</w:t>
+      </w:r>
+      <w:r>
+        <w:t xml:space="preserve"> from 15cm </w:t>
+      </w:r>
+      <w:r>
+        <w:t>to 120cm</w:t>
+      </w:r>
+    </w:p>
+    <w:p>
+      <w:pPr>
+        <w:pStyle w:val="Heading2"/>
+        <w:pageBreakBefore/>
+        <w:rPr>
           <w:lang w:val="en-GB"/>
         </w:rPr>
       </w:pPr>
@@ -1039,7 +1857,53 @@
           <w:i/>
           <w:lang w:val="en-GB"/>
         </w:rPr>
-        <w:t xml:space="preserve">Please give details of each module of your overall design. In particular, give interfacing details between your module and other parts of the system. Complete one of these pages for each module of the design (continue on an additional sheet if necessary). </w:t>
+        <w:t xml:space="preserve">Please give details of each module of your overall design. </w:t>
+      </w:r>
+      <w:proofErr w:type="gramStart"/>
+      <w:r>
+        <w:rPr>
+          <w:i/>
+          <w:lang w:val="en-GB"/>
+        </w:rPr>
+        <w:t>In particular, give</w:t>
+      </w:r>
+      <w:proofErr w:type="gramEnd"/>
+      <w:r>
+        <w:rPr>
+          <w:i/>
+          <w:lang w:val="en-GB"/>
+        </w:rPr>
+        <w:t xml:space="preserve"> interfacing details between your module and other parts of the system. Complete one of these pages for each module of the design (</w:t>
+      </w:r>
+      <w:proofErr w:type="gramStart"/>
+      <w:r>
+        <w:rPr>
+          <w:i/>
+          <w:lang w:val="en-GB"/>
+        </w:rPr>
+        <w:t>continue</w:t>
+      </w:r>
+      <w:r>
+        <w:rPr>
+          <w:i/>
+          <w:lang w:val="en-GB"/>
+        </w:rPr>
+        <w:t xml:space="preserve"> </w:t>
+      </w:r>
+      <w:r>
+        <w:rPr>
+          <w:i/>
+          <w:lang w:val="en-GB"/>
+        </w:rPr>
+        <w:t>on</w:t>
+      </w:r>
+      <w:proofErr w:type="gramEnd"/>
+      <w:r>
+        <w:rPr>
+          <w:i/>
+          <w:lang w:val="en-GB"/>
+        </w:rPr>
+        <w:t xml:space="preserve"> an additional sheet if necessary). </w:t>
       </w:r>
     </w:p>
     <w:p>
@@ -1202,7 +2066,23 @@
           <w:i/>
           <w:lang w:val="en-GB"/>
         </w:rPr>
-        <w:t>Please give detailed calculations and estimates of the overall cost of your proposed design below. Take care to include person-hour estimates for your software, board production and debugging, as well as your components and consumables. You should also estimate the production cost of your final unit (you may assume a large quantity are to be produced), the market price and determine how many need to be sold to be profitable.</w:t>
+        <w:t xml:space="preserve">Please give detailed calculations and estimates of the overall cost of your proposed design below. Take care to include person-hour estimates for your software, board production and debugging, as well as your components and consumables. You should also estimate the production cost of your final unit (you may assume a large quantity are to be produced), the market price and determine how many </w:t>
+      </w:r>
+      <w:proofErr w:type="gramStart"/>
+      <w:r>
+        <w:rPr>
+          <w:i/>
+          <w:lang w:val="en-GB"/>
+        </w:rPr>
+        <w:t>need</w:t>
+      </w:r>
+      <w:proofErr w:type="gramEnd"/>
+      <w:r>
+        <w:rPr>
+          <w:i/>
+          <w:lang w:val="en-GB"/>
+        </w:rPr>
+        <w:t xml:space="preserve"> to be sold to be profitable.</w:t>
       </w:r>
     </w:p>
     <w:p>
@@ -1418,7 +2298,23 @@
           <w:i/>
           <w:lang w:val="en-GB"/>
         </w:rPr>
-        <w:t>column must specify only one person. If two people are working on the same subsystem or task, you should list this as two separate activities, and be clear about what each individual is contributing to it.</w:t>
+        <w:t xml:space="preserve">column must specify only one person. If two people are working on the same subsystem or task, you should list this as two separate activities, and be clear about what </w:t>
+      </w:r>
+      <w:proofErr w:type="gramStart"/>
+      <w:r>
+        <w:rPr>
+          <w:i/>
+          <w:lang w:val="en-GB"/>
+        </w:rPr>
+        <w:t>each individual</w:t>
+      </w:r>
+      <w:proofErr w:type="gramEnd"/>
+      <w:r>
+        <w:rPr>
+          <w:i/>
+          <w:lang w:val="en-GB"/>
+        </w:rPr>
+        <w:t xml:space="preserve"> is contributing to it.</w:t>
       </w:r>
     </w:p>
     <w:p>
@@ -5826,7 +6722,35 @@
         <w:rPr>
           <w:lang w:val="en-GB"/>
         </w:rPr>
-        <w:t>The D4 exercise is intensive, having demanding requirements yet running over a very short period of time. Successful project management requires management (i.e. planning) of risks. On the right hand side of this form, you should identify the predominant risks to your project, and the controls that you are going to put in place to minimise/mitigate them. Some things you may want to consider are illness of a team member(s), disruption to lab access, broken/faulty components, etc.</w:t>
+        <w:t xml:space="preserve">The D4 exercise is intensive, having demanding requirements yet running over a very short </w:t>
+      </w:r>
+      <w:proofErr w:type="gramStart"/>
+      <w:r>
+        <w:rPr>
+          <w:lang w:val="en-GB"/>
+        </w:rPr>
+        <w:t>period of time</w:t>
+      </w:r>
+      <w:proofErr w:type="gramEnd"/>
+      <w:r>
+        <w:rPr>
+          <w:lang w:val="en-GB"/>
+        </w:rPr>
+        <w:t xml:space="preserve">. Successful project management requires management (i.e. planning) of risks. On the </w:t>
+      </w:r>
+      <w:proofErr w:type="gramStart"/>
+      <w:r>
+        <w:rPr>
+          <w:lang w:val="en-GB"/>
+        </w:rPr>
+        <w:t>right hand</w:t>
+      </w:r>
+      <w:proofErr w:type="gramEnd"/>
+      <w:r>
+        <w:rPr>
+          <w:lang w:val="en-GB"/>
+        </w:rPr>
+        <w:t xml:space="preserve"> side of this form, you should identify the predominant risks to your project, and the controls that you are going to put in place to minimise/mitigate them. Some things you may want to consider are illness of a team member(s), disruption to lab access, broken/faulty components, etc.</w:t>
       </w:r>
       <w:r>
         <w:rPr>
@@ -7592,7 +8516,7 @@
 </file>
 
 <file path=word/numbering.xml><?xml version="1.0" encoding="utf-8"?>
-<w:numbering xmlns:wpc="http://schemas.microsoft.com/office/word/2010/wordprocessingCanvas" xmlns:cx="http://schemas.microsoft.com/office/drawing/2014/chartex" xmlns:cx1="http://schemas.microsoft.com/office/drawing/2015/9/8/chartex" xmlns:mc="http://schemas.openxmlformats.org/markup-compatibility/2006" xmlns:o="urn:schemas-microsoft-com:office:office" xmlns:r="http://schemas.openxmlformats.org/officeDocument/2006/relationships" xmlns:m="http://schemas.openxmlformats.org/officeDocument/2006/math" xmlns:v="urn:schemas-microsoft-com:vml" xmlns:wp14="http://schemas.microsoft.com/office/word/2010/wordprocessingDrawing" xmlns:wp="http://schemas.openxmlformats.org/drawingml/2006/wordprocessingDrawing" xmlns:w10="urn:schemas-microsoft-com:office:word" xmlns:w="http://schemas.openxmlformats.org/wordprocessingml/2006/main" xmlns:w14="http://schemas.microsoft.com/office/word/2010/wordml" xmlns:w15="http://schemas.microsoft.com/office/word/2012/wordml" xmlns:w16se="http://schemas.microsoft.com/office/word/2015/wordml/symex" xmlns:wpg="http://schemas.microsoft.com/office/word/2010/wordprocessingGroup" xmlns:wpi="http://schemas.microsoft.com/office/word/2010/wordprocessingInk" xmlns:wne="http://schemas.microsoft.com/office/word/2006/wordml" xmlns:wps="http://schemas.microsoft.com/office/word/2010/wordprocessingShape" mc:Ignorable="w14 w15 w16se wp14">
+<w:numbering xmlns:wpc="http://schemas.microsoft.com/office/word/2010/wordprocessingCanvas" xmlns:cx="http://schemas.microsoft.com/office/drawing/2014/chartex" xmlns:cx1="http://schemas.microsoft.com/office/drawing/2015/9/8/chartex" xmlns:cx2="http://schemas.microsoft.com/office/drawing/2015/10/21/chartex" xmlns:cx3="http://schemas.microsoft.com/office/drawing/2016/5/9/chartex" xmlns:cx4="http://schemas.microsoft.com/office/drawing/2016/5/10/chartex" xmlns:cx5="http://schemas.microsoft.com/office/drawing/2016/5/11/chartex" xmlns:mc="http://schemas.openxmlformats.org/markup-compatibility/2006" xmlns:o="urn:schemas-microsoft-com:office:office" xmlns:r="http://schemas.openxmlformats.org/officeDocument/2006/relationships" xmlns:m="http://schemas.openxmlformats.org/officeDocument/2006/math" xmlns:v="urn:schemas-microsoft-com:vml" xmlns:wp14="http://schemas.microsoft.com/office/word/2010/wordprocessingDrawing" xmlns:wp="http://schemas.openxmlformats.org/drawingml/2006/wordprocessingDrawing" xmlns:w10="urn:schemas-microsoft-com:office:word" xmlns:w="http://schemas.openxmlformats.org/wordprocessingml/2006/main" xmlns:w14="http://schemas.microsoft.com/office/word/2010/wordml" xmlns:w15="http://schemas.microsoft.com/office/word/2012/wordml" xmlns:w16se="http://schemas.microsoft.com/office/word/2015/wordml/symex" xmlns:wpg="http://schemas.microsoft.com/office/word/2010/wordprocessingGroup" xmlns:wpi="http://schemas.microsoft.com/office/word/2010/wordprocessingInk" xmlns:wne="http://schemas.microsoft.com/office/word/2006/wordml" xmlns:wps="http://schemas.microsoft.com/office/word/2010/wordprocessingShape" mc:Ignorable="w14 w15 w16se wp14">
   <w:abstractNum w:abstractNumId="0" w15:restartNumberingAfterBreak="0">
     <w:nsid w:val="00000001"/>
     <w:multiLevelType w:val="multilevel"/>
@@ -7734,8 +8658,238 @@
       </w:rPr>
     </w:lvl>
   </w:abstractNum>
+  <w:abstractNum w:abstractNumId="1" w15:restartNumberingAfterBreak="0">
+    <w:nsid w:val="643F1E41"/>
+    <w:multiLevelType w:val="hybridMultilevel"/>
+    <w:tmpl w:val="C0D2CE54"/>
+    <w:lvl w:ilvl="0" w:tplc="108AED4A">
+      <w:numFmt w:val="bullet"/>
+      <w:lvlText w:val="-"/>
+      <w:lvlJc w:val="left"/>
+      <w:pPr>
+        <w:ind w:left="720" w:hanging="360"/>
+      </w:pPr>
+      <w:rPr>
+        <w:rFonts w:ascii="Calibri" w:eastAsia="Times New Roman" w:hAnsi="Calibri" w:cs="Calibri" w:hint="default"/>
+      </w:rPr>
+    </w:lvl>
+    <w:lvl w:ilvl="1" w:tplc="08090003" w:tentative="1">
+      <w:start w:val="1"/>
+      <w:numFmt w:val="bullet"/>
+      <w:lvlText w:val="o"/>
+      <w:lvlJc w:val="left"/>
+      <w:pPr>
+        <w:ind w:left="1440" w:hanging="360"/>
+      </w:pPr>
+      <w:rPr>
+        <w:rFonts w:ascii="Courier New" w:hAnsi="Courier New" w:cs="Courier New" w:hint="default"/>
+      </w:rPr>
+    </w:lvl>
+    <w:lvl w:ilvl="2" w:tplc="08090005" w:tentative="1">
+      <w:start w:val="1"/>
+      <w:numFmt w:val="bullet"/>
+      <w:lvlText w:val=""/>
+      <w:lvlJc w:val="left"/>
+      <w:pPr>
+        <w:ind w:left="2160" w:hanging="360"/>
+      </w:pPr>
+      <w:rPr>
+        <w:rFonts w:ascii="Wingdings" w:hAnsi="Wingdings" w:hint="default"/>
+      </w:rPr>
+    </w:lvl>
+    <w:lvl w:ilvl="3" w:tplc="08090001" w:tentative="1">
+      <w:start w:val="1"/>
+      <w:numFmt w:val="bullet"/>
+      <w:lvlText w:val=""/>
+      <w:lvlJc w:val="left"/>
+      <w:pPr>
+        <w:ind w:left="2880" w:hanging="360"/>
+      </w:pPr>
+      <w:rPr>
+        <w:rFonts w:ascii="Symbol" w:hAnsi="Symbol" w:hint="default"/>
+      </w:rPr>
+    </w:lvl>
+    <w:lvl w:ilvl="4" w:tplc="08090003" w:tentative="1">
+      <w:start w:val="1"/>
+      <w:numFmt w:val="bullet"/>
+      <w:lvlText w:val="o"/>
+      <w:lvlJc w:val="left"/>
+      <w:pPr>
+        <w:ind w:left="3600" w:hanging="360"/>
+      </w:pPr>
+      <w:rPr>
+        <w:rFonts w:ascii="Courier New" w:hAnsi="Courier New" w:cs="Courier New" w:hint="default"/>
+      </w:rPr>
+    </w:lvl>
+    <w:lvl w:ilvl="5" w:tplc="08090005" w:tentative="1">
+      <w:start w:val="1"/>
+      <w:numFmt w:val="bullet"/>
+      <w:lvlText w:val=""/>
+      <w:lvlJc w:val="left"/>
+      <w:pPr>
+        <w:ind w:left="4320" w:hanging="360"/>
+      </w:pPr>
+      <w:rPr>
+        <w:rFonts w:ascii="Wingdings" w:hAnsi="Wingdings" w:hint="default"/>
+      </w:rPr>
+    </w:lvl>
+    <w:lvl w:ilvl="6" w:tplc="08090001" w:tentative="1">
+      <w:start w:val="1"/>
+      <w:numFmt w:val="bullet"/>
+      <w:lvlText w:val=""/>
+      <w:lvlJc w:val="left"/>
+      <w:pPr>
+        <w:ind w:left="5040" w:hanging="360"/>
+      </w:pPr>
+      <w:rPr>
+        <w:rFonts w:ascii="Symbol" w:hAnsi="Symbol" w:hint="default"/>
+      </w:rPr>
+    </w:lvl>
+    <w:lvl w:ilvl="7" w:tplc="08090003" w:tentative="1">
+      <w:start w:val="1"/>
+      <w:numFmt w:val="bullet"/>
+      <w:lvlText w:val="o"/>
+      <w:lvlJc w:val="left"/>
+      <w:pPr>
+        <w:ind w:left="5760" w:hanging="360"/>
+      </w:pPr>
+      <w:rPr>
+        <w:rFonts w:ascii="Courier New" w:hAnsi="Courier New" w:cs="Courier New" w:hint="default"/>
+      </w:rPr>
+    </w:lvl>
+    <w:lvl w:ilvl="8" w:tplc="08090005" w:tentative="1">
+      <w:start w:val="1"/>
+      <w:numFmt w:val="bullet"/>
+      <w:lvlText w:val=""/>
+      <w:lvlJc w:val="left"/>
+      <w:pPr>
+        <w:ind w:left="6480" w:hanging="360"/>
+      </w:pPr>
+      <w:rPr>
+        <w:rFonts w:ascii="Wingdings" w:hAnsi="Wingdings" w:hint="default"/>
+      </w:rPr>
+    </w:lvl>
+  </w:abstractNum>
+  <w:abstractNum w:abstractNumId="2" w15:restartNumberingAfterBreak="0">
+    <w:nsid w:val="70181E83"/>
+    <w:multiLevelType w:val="hybridMultilevel"/>
+    <w:tmpl w:val="874ACBE8"/>
+    <w:lvl w:ilvl="0" w:tplc="4E00C5B0">
+      <w:numFmt w:val="bullet"/>
+      <w:lvlText w:val="-"/>
+      <w:lvlJc w:val="left"/>
+      <w:pPr>
+        <w:ind w:left="720" w:hanging="360"/>
+      </w:pPr>
+      <w:rPr>
+        <w:rFonts w:ascii="Calibri" w:eastAsia="Times New Roman" w:hAnsi="Calibri" w:cs="Calibri" w:hint="default"/>
+      </w:rPr>
+    </w:lvl>
+    <w:lvl w:ilvl="1" w:tplc="08090003" w:tentative="1">
+      <w:start w:val="1"/>
+      <w:numFmt w:val="bullet"/>
+      <w:lvlText w:val="o"/>
+      <w:lvlJc w:val="left"/>
+      <w:pPr>
+        <w:ind w:left="1440" w:hanging="360"/>
+      </w:pPr>
+      <w:rPr>
+        <w:rFonts w:ascii="Courier New" w:hAnsi="Courier New" w:cs="Courier New" w:hint="default"/>
+      </w:rPr>
+    </w:lvl>
+    <w:lvl w:ilvl="2" w:tplc="08090005" w:tentative="1">
+      <w:start w:val="1"/>
+      <w:numFmt w:val="bullet"/>
+      <w:lvlText w:val=""/>
+      <w:lvlJc w:val="left"/>
+      <w:pPr>
+        <w:ind w:left="2160" w:hanging="360"/>
+      </w:pPr>
+      <w:rPr>
+        <w:rFonts w:ascii="Wingdings" w:hAnsi="Wingdings" w:hint="default"/>
+      </w:rPr>
+    </w:lvl>
+    <w:lvl w:ilvl="3" w:tplc="08090001" w:tentative="1">
+      <w:start w:val="1"/>
+      <w:numFmt w:val="bullet"/>
+      <w:lvlText w:val=""/>
+      <w:lvlJc w:val="left"/>
+      <w:pPr>
+        <w:ind w:left="2880" w:hanging="360"/>
+      </w:pPr>
+      <w:rPr>
+        <w:rFonts w:ascii="Symbol" w:hAnsi="Symbol" w:hint="default"/>
+      </w:rPr>
+    </w:lvl>
+    <w:lvl w:ilvl="4" w:tplc="08090003" w:tentative="1">
+      <w:start w:val="1"/>
+      <w:numFmt w:val="bullet"/>
+      <w:lvlText w:val="o"/>
+      <w:lvlJc w:val="left"/>
+      <w:pPr>
+        <w:ind w:left="3600" w:hanging="360"/>
+      </w:pPr>
+      <w:rPr>
+        <w:rFonts w:ascii="Courier New" w:hAnsi="Courier New" w:cs="Courier New" w:hint="default"/>
+      </w:rPr>
+    </w:lvl>
+    <w:lvl w:ilvl="5" w:tplc="08090005" w:tentative="1">
+      <w:start w:val="1"/>
+      <w:numFmt w:val="bullet"/>
+      <w:lvlText w:val=""/>
+      <w:lvlJc w:val="left"/>
+      <w:pPr>
+        <w:ind w:left="4320" w:hanging="360"/>
+      </w:pPr>
+      <w:rPr>
+        <w:rFonts w:ascii="Wingdings" w:hAnsi="Wingdings" w:hint="default"/>
+      </w:rPr>
+    </w:lvl>
+    <w:lvl w:ilvl="6" w:tplc="08090001" w:tentative="1">
+      <w:start w:val="1"/>
+      <w:numFmt w:val="bullet"/>
+      <w:lvlText w:val=""/>
+      <w:lvlJc w:val="left"/>
+      <w:pPr>
+        <w:ind w:left="5040" w:hanging="360"/>
+      </w:pPr>
+      <w:rPr>
+        <w:rFonts w:ascii="Symbol" w:hAnsi="Symbol" w:hint="default"/>
+      </w:rPr>
+    </w:lvl>
+    <w:lvl w:ilvl="7" w:tplc="08090003" w:tentative="1">
+      <w:start w:val="1"/>
+      <w:numFmt w:val="bullet"/>
+      <w:lvlText w:val="o"/>
+      <w:lvlJc w:val="left"/>
+      <w:pPr>
+        <w:ind w:left="5760" w:hanging="360"/>
+      </w:pPr>
+      <w:rPr>
+        <w:rFonts w:ascii="Courier New" w:hAnsi="Courier New" w:cs="Courier New" w:hint="default"/>
+      </w:rPr>
+    </w:lvl>
+    <w:lvl w:ilvl="8" w:tplc="08090005" w:tentative="1">
+      <w:start w:val="1"/>
+      <w:numFmt w:val="bullet"/>
+      <w:lvlText w:val=""/>
+      <w:lvlJc w:val="left"/>
+      <w:pPr>
+        <w:ind w:left="6480" w:hanging="360"/>
+      </w:pPr>
+      <w:rPr>
+        <w:rFonts w:ascii="Wingdings" w:hAnsi="Wingdings" w:hint="default"/>
+      </w:rPr>
+    </w:lvl>
+  </w:abstractNum>
   <w:num w:numId="1">
     <w:abstractNumId w:val="0"/>
+  </w:num>
+  <w:num w:numId="2">
+    <w:abstractNumId w:val="1"/>
+  </w:num>
+  <w:num w:numId="3">
+    <w:abstractNumId w:val="2"/>
   </w:num>
 </w:numbering>
 </file>
@@ -7757,7 +8911,7 @@
       </w:pPr>
     </w:pPrDefault>
   </w:docDefaults>
-  <w:latentStyles w:defLockedState="0" w:defUIPriority="99" w:defSemiHidden="0" w:defUnhideWhenUsed="0" w:defQFormat="0" w:count="371">
+  <w:latentStyles w:defLockedState="0" w:defUIPriority="99" w:defSemiHidden="0" w:defUnhideWhenUsed="0" w:defQFormat="0" w:count="374">
     <w:lsdException w:name="Normal" w:uiPriority="0" w:qFormat="1"/>
     <w:lsdException w:name="heading 1" w:uiPriority="0" w:qFormat="1"/>
     <w:lsdException w:name="heading 2" w:semiHidden="1" w:uiPriority="0" w:unhideWhenUsed="1" w:qFormat="1"/>
@@ -7863,7 +9017,6 @@
     <w:lsdException w:name="HTML Sample" w:semiHidden="1" w:unhideWhenUsed="1"/>
     <w:lsdException w:name="HTML Typewriter" w:semiHidden="1" w:unhideWhenUsed="1"/>
     <w:lsdException w:name="HTML Variable" w:semiHidden="1" w:unhideWhenUsed="1"/>
-    <w:lsdException w:name="Normal Table" w:semiHidden="1" w:unhideWhenUsed="1"/>
     <w:lsdException w:name="annotation subject" w:semiHidden="1" w:unhideWhenUsed="1"/>
     <w:lsdException w:name="No List" w:semiHidden="1" w:unhideWhenUsed="1"/>
     <w:lsdException w:name="Outline List 1" w:semiHidden="1" w:unhideWhenUsed="1"/>
@@ -7908,7 +9061,6 @@
     <w:lsdException w:name="Table Professional" w:semiHidden="1" w:unhideWhenUsed="1"/>
     <w:lsdException w:name="Table Subtle 1" w:semiHidden="1" w:unhideWhenUsed="1"/>
     <w:lsdException w:name="Table Subtle 2" w:semiHidden="1" w:unhideWhenUsed="1"/>
-    <w:lsdException w:name="Table Web 1" w:semiHidden="1" w:unhideWhenUsed="1"/>
     <w:lsdException w:name="Table Web 2" w:semiHidden="1" w:unhideWhenUsed="1"/>
     <w:lsdException w:name="Table Web 3" w:semiHidden="1" w:unhideWhenUsed="1"/>
     <w:lsdException w:name="Balloon Text" w:semiHidden="1" w:unhideWhenUsed="1"/>
@@ -8129,6 +9281,9 @@
     <w:lsdException w:name="List Table 5 Dark Accent 6" w:uiPriority="50"/>
     <w:lsdException w:name="List Table 6 Colorful Accent 6" w:uiPriority="51"/>
     <w:lsdException w:name="List Table 7 Colorful Accent 6" w:uiPriority="52"/>
+    <w:lsdException w:name="Mention" w:semiHidden="1" w:unhideWhenUsed="1"/>
+    <w:lsdException w:name="Smart Hyperlink" w:semiHidden="1" w:unhideWhenUsed="1"/>
+    <w:lsdException w:name="Hashtag" w:semiHidden="1" w:unhideWhenUsed="1"/>
   </w:latentStyles>
   <w:style w:type="paragraph" w:default="1" w:styleId="Normal">
     <w:name w:val="Normal"/>
@@ -8280,6 +9435,17 @@
         <w:insideV w:val="single" w:sz="4" w:space="0" w:color="auto"/>
       </w:tblBorders>
     </w:tblPr>
+  </w:style>
+  <w:style w:type="paragraph" w:styleId="ListParagraph">
+    <w:name w:val="List Paragraph"/>
+    <w:basedOn w:val="Normal"/>
+    <w:uiPriority w:val="34"/>
+    <w:qFormat/>
+    <w:rsid w:val="00DE2B39"/>
+    <w:pPr>
+      <w:ind w:left="720"/>
+      <w:contextualSpacing/>
+    </w:pPr>
   </w:style>
 </w:styles>
 </file>

</xml_diff>

<commit_message>
Added Prototyping and Construction section
</commit_message>
<xml_diff>
--- a/Admin/Project Proposal Form .docx
+++ b/Admin/Project Proposal Form .docx
@@ -1,6 +1,6 @@
 
 <file path=word/document.xml><?xml version="1.0" encoding="utf-8"?>
-<w:document xmlns:wpc="http://schemas.microsoft.com/office/word/2010/wordprocessingCanvas" xmlns:cx="http://schemas.microsoft.com/office/drawing/2014/chartex" xmlns:cx1="http://schemas.microsoft.com/office/drawing/2015/9/8/chartex" xmlns:mc="http://schemas.openxmlformats.org/markup-compatibility/2006" xmlns:o="urn:schemas-microsoft-com:office:office" xmlns:r="http://schemas.openxmlformats.org/officeDocument/2006/relationships" xmlns:m="http://schemas.openxmlformats.org/officeDocument/2006/math" xmlns:v="urn:schemas-microsoft-com:vml" xmlns:wp14="http://schemas.microsoft.com/office/word/2010/wordprocessingDrawing" xmlns:wp="http://schemas.openxmlformats.org/drawingml/2006/wordprocessingDrawing" xmlns:w10="urn:schemas-microsoft-com:office:word" xmlns:w="http://schemas.openxmlformats.org/wordprocessingml/2006/main" xmlns:w14="http://schemas.microsoft.com/office/word/2010/wordml" xmlns:w15="http://schemas.microsoft.com/office/word/2012/wordml" xmlns:w16se="http://schemas.microsoft.com/office/word/2015/wordml/symex" xmlns:wpg="http://schemas.microsoft.com/office/word/2010/wordprocessingGroup" xmlns:wpi="http://schemas.microsoft.com/office/word/2010/wordprocessingInk" xmlns:wne="http://schemas.microsoft.com/office/word/2006/wordml" xmlns:wps="http://schemas.microsoft.com/office/word/2010/wordprocessingShape" mc:Ignorable="w14 w15 w16se wp14">
+<w:document xmlns:wpc="http://schemas.microsoft.com/office/word/2010/wordprocessingCanvas" xmlns:cx="http://schemas.microsoft.com/office/drawing/2014/chartex" xmlns:cx1="http://schemas.microsoft.com/office/drawing/2015/9/8/chartex" xmlns:cx2="http://schemas.microsoft.com/office/drawing/2015/10/21/chartex" xmlns:cx3="http://schemas.microsoft.com/office/drawing/2016/5/9/chartex" xmlns:cx4="http://schemas.microsoft.com/office/drawing/2016/5/10/chartex" xmlns:cx5="http://schemas.microsoft.com/office/drawing/2016/5/11/chartex" xmlns:mc="http://schemas.openxmlformats.org/markup-compatibility/2006" xmlns:o="urn:schemas-microsoft-com:office:office" xmlns:r="http://schemas.openxmlformats.org/officeDocument/2006/relationships" xmlns:m="http://schemas.openxmlformats.org/officeDocument/2006/math" xmlns:v="urn:schemas-microsoft-com:vml" xmlns:wp14="http://schemas.microsoft.com/office/word/2010/wordprocessingDrawing" xmlns:wp="http://schemas.openxmlformats.org/drawingml/2006/wordprocessingDrawing" xmlns:w10="urn:schemas-microsoft-com:office:word" xmlns:w="http://schemas.openxmlformats.org/wordprocessingml/2006/main" xmlns:w14="http://schemas.microsoft.com/office/word/2010/wordml" xmlns:w15="http://schemas.microsoft.com/office/word/2012/wordml" xmlns:w16se="http://schemas.microsoft.com/office/word/2015/wordml/symex" xmlns:wpg="http://schemas.microsoft.com/office/word/2010/wordprocessingGroup" xmlns:wpi="http://schemas.microsoft.com/office/word/2010/wordprocessingInk" xmlns:wne="http://schemas.microsoft.com/office/word/2006/wordml" xmlns:wps="http://schemas.microsoft.com/office/word/2010/wordprocessingShape" mc:Ignorable="w14 w15 w16se wp14">
   <w:body>
     <w:p>
       <w:pPr>
@@ -2058,13 +2058,7 @@
           <w:lang w:val="en-GB"/>
         </w:rPr>
         <w:tab/>
-        <w:t>O</w:t>
-      </w:r>
-      <w:r>
-        <w:rPr>
-          <w:lang w:val="en-GB"/>
-        </w:rPr>
-        <w:t>ther components:</w:t>
+        <w:t>Other components:</w:t>
       </w:r>
     </w:p>
     <w:p>
@@ -2408,18 +2402,7 @@
           <w:lang w:val="en-GB"/>
         </w:rPr>
         <w:tab/>
-      </w:r>
-      <w:r>
-        <w:rPr>
-          <w:lang w:val="en-GB"/>
-        </w:rPr>
-        <w:t>O</w:t>
-      </w:r>
-      <w:r>
-        <w:rPr>
-          <w:lang w:val="en-GB"/>
-        </w:rPr>
-        <w:t>ther components:</w:t>
+        <w:t>Other components:</w:t>
       </w:r>
     </w:p>
     <w:p>
@@ -2673,19 +2656,7 @@
           <w:lang w:val="en-GB"/>
         </w:rPr>
         <w:tab/>
-        <w:t>2 hours of const</w:t>
-      </w:r>
-      <w:r>
-        <w:rPr>
-          <w:lang w:val="en-GB"/>
-        </w:rPr>
-        <w:t>r</w:t>
-      </w:r>
-      <w:r>
-        <w:rPr>
-          <w:lang w:val="en-GB"/>
-        </w:rPr>
-        <w:t>uction cost</w:t>
+        <w:t>2 hours of construction cost</w:t>
       </w:r>
       <w:r>
         <w:rPr>
@@ -2773,13 +2744,7 @@
           <w:lang w:val="en-GB"/>
         </w:rPr>
         <w:tab/>
-        <w:t>T</w:t>
-      </w:r>
-      <w:r>
-        <w:rPr>
-          <w:lang w:val="en-GB"/>
-        </w:rPr>
-        <w:t>otal of 440 man hours: (guess split of those hours)</w:t>
+        <w:t>Total of 440 man hours: (guess split of those hours)</w:t>
       </w:r>
     </w:p>
     <w:p>
@@ -2988,88 +2953,532 @@
         </w:rPr>
         <w:t xml:space="preserve"> Margin</w:t>
       </w:r>
+      <w:r>
+        <w:rPr>
+          <w:i/>
+          <w:lang w:val="en-GB"/>
+        </w:rPr>
+        <w:t>:</w:t>
+      </w:r>
+    </w:p>
+    <w:p>
+      <w:pPr>
+        <w:rPr>
+          <w:lang w:val="en-GB"/>
+        </w:rPr>
+      </w:pPr>
+      <w:r>
+        <w:rPr>
+          <w:lang w:val="en-GB"/>
+        </w:rPr>
+        <w:t xml:space="preserve"> To make money if they are being sold at £300 (profit margin of 53% we need to make 965 units (assuming 100% yield) at 90% yield (worst case) we need 1073 units before breaking even</w:t>
+      </w:r>
+    </w:p>
+    <w:p>
+      <w:pPr>
+        <w:pStyle w:val="Heading2"/>
+        <w:pageBreakBefore/>
+        <w:rPr>
+          <w:lang w:val="en-GB"/>
+        </w:rPr>
+      </w:pPr>
+      <w:r>
+        <w:rPr>
+          <w:lang w:val="en-GB"/>
+        </w:rPr>
+        <w:lastRenderedPageBreak/>
+        <w:t>Prototyping and Construction Method</w:t>
+      </w:r>
+    </w:p>
+    <w:p>
+      <w:pPr>
+        <w:rPr>
+          <w:i/>
+          <w:lang w:val="en-GB"/>
+        </w:rPr>
+      </w:pPr>
+      <w:r>
+        <w:rPr>
+          <w:i/>
+          <w:lang w:val="en-GB"/>
+        </w:rPr>
+        <w:t xml:space="preserve">Briefly describe your proposed method(s) of prototyping and construction, including whether you will use any surface mount packages. </w:t>
+      </w:r>
+    </w:p>
+    <w:p>
+      <w:pPr>
+        <w:rPr>
+          <w:i/>
+          <w:lang w:val="en-GB"/>
+        </w:rPr>
+      </w:pPr>
+    </w:p>
+    <w:p>
+      <w:pPr>
+        <w:rPr>
+          <w:lang w:val="en-GB"/>
+        </w:rPr>
+      </w:pPr>
+      <w:r>
+        <w:rPr>
+          <w:lang w:val="en-GB"/>
+        </w:rPr>
+        <w:t>Prototyping and Construction Method</w:t>
+      </w:r>
+    </w:p>
+    <w:p>
+      <w:pPr>
+        <w:rPr>
+          <w:lang w:val="en-GB"/>
+        </w:rPr>
+      </w:pPr>
+      <w:r>
+        <w:rPr>
+          <w:lang w:val="en-GB"/>
+        </w:rPr>
+        <w:t>- Briefly describe your proposed method(s) of prototyping and construction, including whether you will use any surface mount packages.</w:t>
+      </w:r>
+    </w:p>
+    <w:p>
+      <w:pPr>
+        <w:rPr>
+          <w:lang w:val="en-GB"/>
+        </w:rPr>
+      </w:pPr>
+      <w:r>
+        <w:rPr>
+          <w:lang w:val="en-GB"/>
+        </w:rPr>
+        <w:t>-----------------------------------------------------------------------------------------------------------------------------------------------</w:t>
+      </w:r>
+    </w:p>
+    <w:p>
+      <w:pPr>
+        <w:rPr>
+          <w:lang w:val="en-GB"/>
+        </w:rPr>
+      </w:pPr>
+      <w:r>
+        <w:rPr>
+          <w:lang w:val="en-GB"/>
+        </w:rPr>
+        <w:t>To</w:t>
+      </w:r>
+      <w:r>
+        <w:rPr>
+          <w:lang w:val="en-GB"/>
+        </w:rPr>
+        <w:t xml:space="preserve"> test the dimensions of the drone we are planning on constructing a full-scale model of the chassis using cardboard and glue. We will be achieving this by cutting out cardboard</w:t>
+      </w:r>
+      <w:r>
+        <w:rPr>
+          <w:lang w:val="en-GB"/>
+        </w:rPr>
+        <w:t xml:space="preserve"> as</w:t>
+      </w:r>
+      <w:r>
+        <w:rPr>
+          <w:lang w:val="en-GB"/>
+        </w:rPr>
+        <w:t xml:space="preserve"> </w:t>
+      </w:r>
+      <w:r>
+        <w:rPr>
+          <w:lang w:val="en-GB"/>
+        </w:rPr>
+        <w:t>per</w:t>
+      </w:r>
+      <w:r>
+        <w:rPr>
+          <w:lang w:val="en-GB"/>
+        </w:rPr>
+        <w:t xml:space="preserve"> our laser-cut design. This will allow us to ensure that the design has enough space for routing wires; identify areas where size can be reduced; and gain a basic knowledge of its structural integrity.</w:t>
+      </w:r>
+    </w:p>
+    <w:p>
+      <w:pPr>
+        <w:rPr>
+          <w:lang w:val="en-GB"/>
+        </w:rPr>
+      </w:pPr>
+    </w:p>
+    <w:p>
+      <w:pPr>
+        <w:rPr>
+          <w:lang w:val="en-GB"/>
+        </w:rPr>
+      </w:pPr>
+      <w:r>
+        <w:rPr>
+          <w:lang w:val="en-GB"/>
+        </w:rPr>
+        <w:t>Initially, we will utilise the breadboards on the Il Mattos to allow quick and easy testing</w:t>
+      </w:r>
+      <w:r>
+        <w:rPr>
+          <w:lang w:val="en-GB"/>
+        </w:rPr>
+        <w:t xml:space="preserve"> and prototyping</w:t>
+      </w:r>
+      <w:r>
+        <w:rPr>
+          <w:lang w:val="en-GB"/>
+        </w:rPr>
+        <w:t xml:space="preserve"> of various systems. Such systems include the IR sensors interfacing with the microcontroller and the controller (joysticks, buttons etc.) with the Il Matto on the ground.</w:t>
+      </w:r>
+      <w:r>
+        <w:rPr>
+          <w:lang w:val="en-GB"/>
+        </w:rPr>
+        <w:t xml:space="preserve"> Once the tests are successful we will permanently connect the modules, without breadboards.</w:t>
+      </w:r>
+    </w:p>
+    <w:p>
+      <w:pPr>
+        <w:rPr>
+          <w:lang w:val="en-GB"/>
+        </w:rPr>
+      </w:pPr>
+    </w:p>
+    <w:p>
+      <w:pPr>
+        <w:rPr>
+          <w:lang w:val="en-GB"/>
+        </w:rPr>
+      </w:pPr>
+      <w:r>
+        <w:rPr>
+          <w:lang w:val="en-GB"/>
+        </w:rPr>
+        <w:t>To make the debug process easier and more efficient, various sub-systems will be tested in isolation (starting with the most critical parts</w:t>
+      </w:r>
+      <w:r>
+        <w:rPr>
+          <w:lang w:val="en-GB"/>
+        </w:rPr>
+        <w:t>: Motor Control, Gyroscope, Ground-to-Air communications</w:t>
+      </w:r>
+      <w:r>
+        <w:rPr>
+          <w:lang w:val="en-GB"/>
+        </w:rPr>
+        <w:t xml:space="preserve">) before being </w:t>
+      </w:r>
+      <w:r>
+        <w:rPr>
+          <w:lang w:val="en-GB"/>
+        </w:rPr>
+        <w:t>gradually</w:t>
+      </w:r>
+      <w:r>
+        <w:rPr>
+          <w:lang w:val="en-GB"/>
+        </w:rPr>
+        <w:t xml:space="preserve"> integrated together. </w:t>
+      </w:r>
+    </w:p>
+    <w:p>
+      <w:pPr>
+        <w:rPr>
+          <w:lang w:val="en-GB"/>
+        </w:rPr>
+      </w:pPr>
+    </w:p>
+    <w:p>
+      <w:pPr>
+        <w:rPr>
+          <w:lang w:val="en-GB"/>
+        </w:rPr>
+      </w:pPr>
+      <w:r>
+        <w:rPr>
+          <w:lang w:val="en-GB"/>
+        </w:rPr>
+        <w:t>Firstly, we will test communications between the Il Matto and the Arduino on the UAV as well as the PWM from the</w:t>
+      </w:r>
+      <w:r>
+        <w:rPr>
+          <w:lang w:val="en-GB"/>
+        </w:rPr>
+        <w:t xml:space="preserve"> Arduino to the ESCs. After these functionalities</w:t>
+      </w:r>
+      <w:r>
+        <w:rPr>
+          <w:lang w:val="en-GB"/>
+        </w:rPr>
+        <w:t xml:space="preserve"> ha</w:t>
+      </w:r>
+      <w:r>
+        <w:rPr>
+          <w:lang w:val="en-GB"/>
+        </w:rPr>
+        <w:t>ve</w:t>
+      </w:r>
+      <w:r>
+        <w:rPr>
+          <w:lang w:val="en-GB"/>
+        </w:rPr>
+        <w:t xml:space="preserve"> been fully verified</w:t>
+      </w:r>
+      <w:r>
+        <w:rPr>
+          <w:lang w:val="en-GB"/>
+        </w:rPr>
+        <w:t>,</w:t>
+      </w:r>
+      <w:r>
+        <w:rPr>
+          <w:lang w:val="en-GB"/>
+        </w:rPr>
+        <w:t xml:space="preserve"> and any issues have been corrected</w:t>
+      </w:r>
+      <w:r>
+        <w:rPr>
+          <w:lang w:val="en-GB"/>
+        </w:rPr>
+        <w:t>,</w:t>
+      </w:r>
+      <w:r>
+        <w:rPr>
+          <w:lang w:val="en-GB"/>
+        </w:rPr>
+        <w:t xml:space="preserve"> these systems can be combined. Similarly, the HID controller and the Il Matto on the ground will be prototyped</w:t>
+      </w:r>
+      <w:r>
+        <w:rPr>
+          <w:lang w:val="en-GB"/>
+        </w:rPr>
+        <w:t xml:space="preserve">, </w:t>
+      </w:r>
+      <w:r>
+        <w:rPr>
+          <w:lang w:val="en-GB"/>
+        </w:rPr>
+        <w:t xml:space="preserve">tested, then linked directly to the Il Matto on the drone. </w:t>
+      </w:r>
+      <w:r>
+        <w:rPr>
+          <w:lang w:val="en-GB"/>
+        </w:rPr>
+        <w:t>W</w:t>
+      </w:r>
+      <w:r>
+        <w:rPr>
+          <w:lang w:val="en-GB"/>
+        </w:rPr>
+        <w:t>e can then introduce the wireless radio communications</w:t>
+      </w:r>
+      <w:r>
+        <w:rPr>
+          <w:lang w:val="en-GB"/>
+        </w:rPr>
+        <w:t xml:space="preserve"> between ground and air</w:t>
+      </w:r>
+      <w:r>
+        <w:rPr>
+          <w:lang w:val="en-GB"/>
+        </w:rPr>
+        <w:t>. Finally, the less crucial components (SD card logging, cargo acquisition servo, computer interface) will be added into the system</w:t>
+      </w:r>
+      <w:r>
+        <w:rPr>
+          <w:lang w:val="en-GB"/>
+        </w:rPr>
+        <w:t xml:space="preserve">, provided </w:t>
+      </w:r>
+      <w:r>
+        <w:rPr>
+          <w:lang w:val="en-GB"/>
+        </w:rPr>
+        <w:t>crit</w:t>
+      </w:r>
+      <w:r>
+        <w:rPr>
+          <w:lang w:val="en-GB"/>
+        </w:rPr>
+        <w:t>i</w:t>
+      </w:r>
       <w:bookmarkStart w:id="1" w:name="_GoBack"/>
       <w:bookmarkEnd w:id="1"/>
       <w:r>
         <w:rPr>
-          <w:i/>
-          <w:lang w:val="en-GB"/>
-        </w:rPr>
-        <w:t>:</w:t>
-      </w:r>
-    </w:p>
-    <w:p>
-      <w:pPr>
-        <w:rPr>
-          <w:lang w:val="en-GB"/>
-        </w:rPr>
-      </w:pPr>
-      <w:r>
-        <w:rPr>
-          <w:lang w:val="en-GB"/>
-        </w:rPr>
-        <w:t xml:space="preserve"> T</w:t>
-      </w:r>
-      <w:r>
-        <w:rPr>
-          <w:lang w:val="en-GB"/>
-        </w:rPr>
-        <w:t>o make money if they are being sol</w:t>
-      </w:r>
-      <w:r>
-        <w:rPr>
-          <w:lang w:val="en-GB"/>
-        </w:rPr>
-        <w:t xml:space="preserve">d at £300 (profit margin of 53% </w:t>
-      </w:r>
-      <w:r>
-        <w:rPr>
-          <w:lang w:val="en-GB"/>
-        </w:rPr>
-        <w:t xml:space="preserve">we need to make </w:t>
-      </w:r>
-      <w:r>
-        <w:rPr>
-          <w:lang w:val="en-GB"/>
-        </w:rPr>
-        <w:t>965 units (assuming 100% yield) at 90% yie</w:t>
-      </w:r>
-      <w:r>
-        <w:rPr>
-          <w:lang w:val="en-GB"/>
-        </w:rPr>
-        <w:t>ld (worst case) we need 1073 units before breaking even</w:t>
-      </w:r>
-    </w:p>
-    <w:p>
-      <w:pPr>
-        <w:pStyle w:val="Heading2"/>
-        <w:pageBreakBefore/>
-        <w:rPr>
-          <w:lang w:val="en-GB"/>
-        </w:rPr>
-      </w:pPr>
-      <w:r>
-        <w:rPr>
-          <w:lang w:val="en-GB"/>
-        </w:rPr>
-        <w:lastRenderedPageBreak/>
-        <w:t>Prototyping and Construction Method</w:t>
-      </w:r>
-    </w:p>
-    <w:p>
-      <w:pPr>
-        <w:rPr>
-          <w:i/>
-          <w:lang w:val="en-GB"/>
-        </w:rPr>
-      </w:pPr>
-      <w:r>
-        <w:rPr>
-          <w:i/>
-          <w:lang w:val="en-GB"/>
-        </w:rPr>
-        <w:t xml:space="preserve">Briefly describe your proposed method(s) of prototyping and construction, including whether you will use any surface mount packages. </w:t>
+          <w:lang w:val="en-GB"/>
+        </w:rPr>
+        <w:t>cal</w:t>
+      </w:r>
+      <w:r>
+        <w:rPr>
+          <w:lang w:val="en-GB"/>
+        </w:rPr>
+        <w:t xml:space="preserve"> tasks have been completed</w:t>
+      </w:r>
+      <w:r>
+        <w:rPr>
+          <w:lang w:val="en-GB"/>
+        </w:rPr>
+        <w:t>.</w:t>
+      </w:r>
+    </w:p>
+    <w:p>
+      <w:pPr>
+        <w:rPr>
+          <w:lang w:val="en-GB"/>
+        </w:rPr>
+      </w:pPr>
+    </w:p>
+    <w:p>
+      <w:pPr>
+        <w:rPr>
+          <w:lang w:val="en-GB"/>
+        </w:rPr>
+      </w:pPr>
+      <w:r>
+        <w:rPr>
+          <w:lang w:val="en-GB"/>
+        </w:rPr>
+        <w:t>After prototyping has been completed we will construct the ch</w:t>
+      </w:r>
+      <w:r>
+        <w:rPr>
+          <w:lang w:val="en-GB"/>
+        </w:rPr>
+        <w:t>assis. This involves using the ECS Makerspace</w:t>
+      </w:r>
+      <w:r>
+        <w:rPr>
+          <w:lang w:val="en-GB"/>
+        </w:rPr>
+        <w:t xml:space="preserve"> facilities to laser cut 5mm acrylic according to the outline we will have created and using acrylic glue to hold the pieces together. Tabs in the design will allow perpendicular parts to be fitted together. As we are planning a two-tiered design, the top layer will not be constructed until the components on the bottom tier (Il Matto, Arduino####) have been successfully fitted. The chassis' design will enable components to be easily accessible and make construction ####EASIER.</w:t>
+      </w:r>
+    </w:p>
+    <w:p>
+      <w:pPr>
+        <w:rPr>
+          <w:lang w:val="en-GB"/>
+        </w:rPr>
+      </w:pPr>
+    </w:p>
+    <w:p>
+      <w:pPr>
+        <w:rPr>
+          <w:lang w:val="en-GB"/>
+        </w:rPr>
+      </w:pPr>
+      <w:r>
+        <w:rPr>
+          <w:lang w:val="en-GB"/>
+        </w:rPr>
+        <w:t>Sticky tape will be used to attach most of the various components to the chassis. An exception is the motors which will be attached using the provided screws, through holes in the motor pads of the chassis.</w:t>
+      </w:r>
+    </w:p>
+    <w:p>
+      <w:pPr>
+        <w:rPr>
+          <w:lang w:val="en-GB"/>
+        </w:rPr>
+      </w:pPr>
+    </w:p>
+    <w:p>
+      <w:pPr>
+        <w:rPr>
+          <w:lang w:val="en-GB"/>
+        </w:rPr>
+      </w:pPr>
+      <w:r>
+        <w:rPr>
+          <w:lang w:val="en-GB"/>
+        </w:rPr>
+        <w:t>The ESCs will be mounted underneath the second tier, with power distribution achieved by soldering onto stripboard. The gyroscope will be placed in the centre of the drone and connected to the Arduino using flying leads. The pin header on the breakout board will be flipped through de</w:t>
+      </w:r>
+      <w:r>
+        <w:rPr>
+          <w:lang w:val="en-GB"/>
+        </w:rPr>
+        <w:t>-</w:t>
+      </w:r>
+      <w:r>
+        <w:rPr>
+          <w:lang w:val="en-GB"/>
+        </w:rPr>
+        <w:t>soldering and re</w:t>
+      </w:r>
+      <w:r>
+        <w:rPr>
+          <w:lang w:val="en-GB"/>
+        </w:rPr>
+        <w:t>-</w:t>
+      </w:r>
+      <w:r>
+        <w:rPr>
+          <w:lang w:val="en-GB"/>
+        </w:rPr>
+        <w:t>soldering on the other side.</w:t>
+      </w:r>
+    </w:p>
+    <w:p>
+      <w:pPr>
+        <w:rPr>
+          <w:lang w:val="en-GB"/>
+        </w:rPr>
+      </w:pPr>
+    </w:p>
+    <w:p>
+      <w:pPr>
+        <w:rPr>
+          <w:lang w:val="en-GB"/>
+        </w:rPr>
+      </w:pPr>
+      <w:r>
+        <w:rPr>
+          <w:lang w:val="en-GB"/>
+        </w:rPr>
+        <w:t>The servo for cargo acquisition will be accommodated on the bottom side of the drone through a gap in the acrylic.</w:t>
+      </w:r>
+    </w:p>
+    <w:p>
+      <w:pPr>
+        <w:rPr>
+          <w:lang w:val="en-GB"/>
+        </w:rPr>
+      </w:pPr>
+    </w:p>
+    <w:p>
+      <w:pPr>
+        <w:rPr>
+          <w:lang w:val="en-GB"/>
+        </w:rPr>
+      </w:pPr>
+      <w:r>
+        <w:rPr>
+          <w:lang w:val="en-GB"/>
+        </w:rPr>
+        <w:t>######HID CONTROLLER########</w:t>
+      </w:r>
+    </w:p>
+    <w:p>
+      <w:pPr>
+        <w:rPr>
+          <w:lang w:val="en-GB"/>
+        </w:rPr>
+      </w:pPr>
+    </w:p>
+    <w:p>
+      <w:pPr>
+        <w:rPr>
+          <w:lang w:val="en-GB"/>
+        </w:rPr>
+      </w:pPr>
+      <w:r>
+        <w:rPr>
+          <w:lang w:val="en-GB"/>
+        </w:rPr>
+        <w:t xml:space="preserve">We will only be using </w:t>
+      </w:r>
+      <w:r>
+        <w:rPr>
+          <w:lang w:val="en-GB"/>
+        </w:rPr>
+        <w:t>pre-made surface mount packages with breakout boards, as this eases the prototyping process.</w:t>
       </w:r>
     </w:p>
     <w:p>
@@ -9428,7 +9837,7 @@
 </file>
 
 <file path=word/numbering.xml><?xml version="1.0" encoding="utf-8"?>
-<w:numbering xmlns:wpc="http://schemas.microsoft.com/office/word/2010/wordprocessingCanvas" xmlns:cx="http://schemas.microsoft.com/office/drawing/2014/chartex" xmlns:cx1="http://schemas.microsoft.com/office/drawing/2015/9/8/chartex" xmlns:mc="http://schemas.openxmlformats.org/markup-compatibility/2006" xmlns:o="urn:schemas-microsoft-com:office:office" xmlns:r="http://schemas.openxmlformats.org/officeDocument/2006/relationships" xmlns:m="http://schemas.openxmlformats.org/officeDocument/2006/math" xmlns:v="urn:schemas-microsoft-com:vml" xmlns:wp14="http://schemas.microsoft.com/office/word/2010/wordprocessingDrawing" xmlns:wp="http://schemas.openxmlformats.org/drawingml/2006/wordprocessingDrawing" xmlns:w10="urn:schemas-microsoft-com:office:word" xmlns:w="http://schemas.openxmlformats.org/wordprocessingml/2006/main" xmlns:w14="http://schemas.microsoft.com/office/word/2010/wordml" xmlns:w15="http://schemas.microsoft.com/office/word/2012/wordml" xmlns:w16se="http://schemas.microsoft.com/office/word/2015/wordml/symex" xmlns:wpg="http://schemas.microsoft.com/office/word/2010/wordprocessingGroup" xmlns:wpi="http://schemas.microsoft.com/office/word/2010/wordprocessingInk" xmlns:wne="http://schemas.microsoft.com/office/word/2006/wordml" xmlns:wps="http://schemas.microsoft.com/office/word/2010/wordprocessingShape" mc:Ignorable="w14 w15 w16se wp14">
+<w:numbering xmlns:wpc="http://schemas.microsoft.com/office/word/2010/wordprocessingCanvas" xmlns:cx="http://schemas.microsoft.com/office/drawing/2014/chartex" xmlns:cx1="http://schemas.microsoft.com/office/drawing/2015/9/8/chartex" xmlns:cx2="http://schemas.microsoft.com/office/drawing/2015/10/21/chartex" xmlns:cx3="http://schemas.microsoft.com/office/drawing/2016/5/9/chartex" xmlns:cx4="http://schemas.microsoft.com/office/drawing/2016/5/10/chartex" xmlns:cx5="http://schemas.microsoft.com/office/drawing/2016/5/11/chartex" xmlns:mc="http://schemas.openxmlformats.org/markup-compatibility/2006" xmlns:o="urn:schemas-microsoft-com:office:office" xmlns:r="http://schemas.openxmlformats.org/officeDocument/2006/relationships" xmlns:m="http://schemas.openxmlformats.org/officeDocument/2006/math" xmlns:v="urn:schemas-microsoft-com:vml" xmlns:wp14="http://schemas.microsoft.com/office/word/2010/wordprocessingDrawing" xmlns:wp="http://schemas.openxmlformats.org/drawingml/2006/wordprocessingDrawing" xmlns:w10="urn:schemas-microsoft-com:office:word" xmlns:w="http://schemas.openxmlformats.org/wordprocessingml/2006/main" xmlns:w14="http://schemas.microsoft.com/office/word/2010/wordml" xmlns:w15="http://schemas.microsoft.com/office/word/2012/wordml" xmlns:w16se="http://schemas.microsoft.com/office/word/2015/wordml/symex" xmlns:wpg="http://schemas.microsoft.com/office/word/2010/wordprocessingGroup" xmlns:wpi="http://schemas.microsoft.com/office/word/2010/wordprocessingInk" xmlns:wne="http://schemas.microsoft.com/office/word/2006/wordml" xmlns:wps="http://schemas.microsoft.com/office/word/2010/wordprocessingShape" mc:Ignorable="w14 w15 w16se wp14">
   <w:abstractNum w:abstractNumId="0" w15:restartNumberingAfterBreak="0">
     <w:nsid w:val="00000001"/>
     <w:multiLevelType w:val="multilevel"/>
@@ -9823,7 +10232,7 @@
       </w:pPr>
     </w:pPrDefault>
   </w:docDefaults>
-  <w:latentStyles w:defLockedState="0" w:defUIPriority="99" w:defSemiHidden="0" w:defUnhideWhenUsed="0" w:defQFormat="0" w:count="371">
+  <w:latentStyles w:defLockedState="0" w:defUIPriority="99" w:defSemiHidden="0" w:defUnhideWhenUsed="0" w:defQFormat="0" w:count="374">
     <w:lsdException w:name="Normal" w:uiPriority="0" w:qFormat="1"/>
     <w:lsdException w:name="heading 1" w:uiPriority="0" w:qFormat="1"/>
     <w:lsdException w:name="heading 2" w:semiHidden="1" w:uiPriority="0" w:unhideWhenUsed="1" w:qFormat="1"/>
@@ -9929,7 +10338,6 @@
     <w:lsdException w:name="HTML Sample" w:semiHidden="1" w:unhideWhenUsed="1"/>
     <w:lsdException w:name="HTML Typewriter" w:semiHidden="1" w:unhideWhenUsed="1"/>
     <w:lsdException w:name="HTML Variable" w:semiHidden="1" w:unhideWhenUsed="1"/>
-    <w:lsdException w:name="Normal Table" w:semiHidden="1" w:unhideWhenUsed="1"/>
     <w:lsdException w:name="annotation subject" w:semiHidden="1" w:unhideWhenUsed="1"/>
     <w:lsdException w:name="No List" w:semiHidden="1" w:unhideWhenUsed="1"/>
     <w:lsdException w:name="Outline List 1" w:semiHidden="1" w:unhideWhenUsed="1"/>
@@ -9974,7 +10382,6 @@
     <w:lsdException w:name="Table Professional" w:semiHidden="1" w:unhideWhenUsed="1"/>
     <w:lsdException w:name="Table Subtle 1" w:semiHidden="1" w:unhideWhenUsed="1"/>
     <w:lsdException w:name="Table Subtle 2" w:semiHidden="1" w:unhideWhenUsed="1"/>
-    <w:lsdException w:name="Table Web 1" w:semiHidden="1" w:unhideWhenUsed="1"/>
     <w:lsdException w:name="Table Web 2" w:semiHidden="1" w:unhideWhenUsed="1"/>
     <w:lsdException w:name="Table Web 3" w:semiHidden="1" w:unhideWhenUsed="1"/>
     <w:lsdException w:name="Balloon Text" w:semiHidden="1" w:unhideWhenUsed="1"/>
@@ -10195,6 +10602,9 @@
     <w:lsdException w:name="List Table 5 Dark Accent 6" w:uiPriority="50"/>
     <w:lsdException w:name="List Table 6 Colorful Accent 6" w:uiPriority="51"/>
     <w:lsdException w:name="List Table 7 Colorful Accent 6" w:uiPriority="52"/>
+    <w:lsdException w:name="Mention" w:semiHidden="1" w:unhideWhenUsed="1"/>
+    <w:lsdException w:name="Smart Hyperlink" w:semiHidden="1" w:unhideWhenUsed="1"/>
+    <w:lsdException w:name="Hashtag" w:semiHidden="1" w:unhideWhenUsed="1"/>
   </w:latentStyles>
   <w:style w:type="paragraph" w:default="1" w:styleId="Normal">
     <w:name w:val="Normal"/>

</xml_diff>

<commit_message>
Updated PPF with chassis design module
</commit_message>
<xml_diff>
--- a/Admin/Project Proposal Form .docx
+++ b/Admin/Project Proposal Form .docx
@@ -659,7 +659,6 @@
         <w:tc>
           <w:tcPr>
             <w:tcW w:w="733" w:type="dxa"/>
-            <w:vMerge w:val="restart"/>
             <w:tcBorders>
               <w:top w:val="single" w:sz="8" w:space="0" w:color="808080"/>
               <w:left w:val="single" w:sz="8" w:space="0" w:color="808080"/>
@@ -759,87 +758,6 @@
                 <w:sz w:val="24"/>
               </w:rPr>
               <w:t>, Telemetry, Documentation</w:t>
-            </w:r>
-          </w:p>
-        </w:tc>
-      </w:tr>
-      <w:tr>
-        <w:trPr>
-          <w:trHeight w:val="735"/>
-        </w:trPr>
-        <w:tc>
-          <w:tcPr>
-            <w:tcW w:w="733" w:type="dxa"/>
-            <w:vMerge/>
-            <w:tcBorders>
-              <w:top w:val="single" w:sz="8" w:space="0" w:color="808080"/>
-              <w:left w:val="single" w:sz="8" w:space="0" w:color="808080"/>
-              <w:bottom w:val="single" w:sz="8" w:space="0" w:color="808080"/>
-            </w:tcBorders>
-            <w:shd w:val="clear" w:color="auto" w:fill="FFFFFF"/>
-          </w:tcPr>
-          <w:p>
-            <w:pPr>
-              <w:snapToGrid w:val="0"/>
-            </w:pPr>
-          </w:p>
-        </w:tc>
-        <w:tc>
-          <w:tcPr>
-            <w:tcW w:w="3260" w:type="dxa"/>
-            <w:tcBorders>
-              <w:top w:val="single" w:sz="8" w:space="0" w:color="808080"/>
-              <w:left w:val="single" w:sz="8" w:space="0" w:color="808080"/>
-              <w:bottom w:val="single" w:sz="8" w:space="0" w:color="808080"/>
-            </w:tcBorders>
-            <w:shd w:val="clear" w:color="auto" w:fill="FFFFFF"/>
-          </w:tcPr>
-          <w:p>
-            <w:pPr>
-              <w:snapToGrid w:val="0"/>
-              <w:rPr>
-                <w:b/>
-                <w:color w:val="365F91"/>
-                <w:sz w:val="48"/>
-              </w:rPr>
-            </w:pPr>
-            <w:r>
-              <w:rPr>
-                <w:b/>
-                <w:color w:val="365F91"/>
-                <w:sz w:val="48"/>
-              </w:rPr>
-              <w:t>Jon Simmons</w:t>
-            </w:r>
-          </w:p>
-        </w:tc>
-        <w:tc>
-          <w:tcPr>
-            <w:tcW w:w="5646" w:type="dxa"/>
-            <w:tcBorders>
-              <w:top w:val="single" w:sz="8" w:space="0" w:color="808080"/>
-              <w:left w:val="single" w:sz="8" w:space="0" w:color="808080"/>
-              <w:bottom w:val="single" w:sz="8" w:space="0" w:color="808080"/>
-              <w:right w:val="single" w:sz="8" w:space="0" w:color="808080"/>
-            </w:tcBorders>
-            <w:shd w:val="clear" w:color="auto" w:fill="FFFFFF"/>
-          </w:tcPr>
-          <w:p>
-            <w:pPr>
-              <w:snapToGrid w:val="0"/>
-              <w:rPr>
-                <w:b/>
-                <w:color w:val="365F91"/>
-                <w:sz w:val="24"/>
-              </w:rPr>
-            </w:pPr>
-            <w:r>
-              <w:rPr>
-                <w:b/>
-                <w:color w:val="365F91"/>
-                <w:sz w:val="24"/>
-              </w:rPr>
-              <w:t>Engineering Consultant</w:t>
             </w:r>
           </w:p>
         </w:tc>
@@ -1047,8 +965,11 @@
     <w:p/>
     <w:p>
       <w:r>
+        <w:t xml:space="preserve">We can afford a reasonable cargo-UAV ratio using 4 brushless DC motors. For stability, a microcontroller receiving feedback from a gyroscope-accelerometer module, forms a PID controller. This controller system devolves much of the responsibility for stability from the pilot.  A second on-board microcontroller handles </w:t>
+      </w:r>
+      <w:r>
         <w:lastRenderedPageBreak/>
-        <w:t>We can afford a reasonable cargo-UAV ratio using 4 brushless DC motors. For stability, a microcontroller receiving feedback from a gyroscope-accelerometer module, forms a PID controller. This controller system devolves much of the responsibility for stability from the pilot.  A second on-board microcontroller handles communications with the ground to relieve strain on the control system. Log data is written to an on-board SD card and transmitted back to ground.  The pilot communicates with the UAV usi</w:t>
+        <w:t>communications with the ground to relieve strain on the control system. Log data is written to an on-board SD card and transmitted back to ground.  The pilot communicates with the UAV usi</w:t>
       </w:r>
       <w:r>
         <w:t xml:space="preserve">ng X-Y joystick potentiometers </w:t>
@@ -1132,16 +1053,11 @@
         <w:t>5030 ABS Propellers</w:t>
       </w:r>
       <w:r>
-        <w:t xml:space="preserve"> – 5 </w:t>
-      </w:r>
-      <w:proofErr w:type="gramStart"/>
-      <w:r>
-        <w:t>inch</w:t>
+        <w:t xml:space="preserve"> – 5 inch</w:t>
       </w:r>
       <w:r>
         <w:t>es</w:t>
       </w:r>
-      <w:proofErr w:type="gramEnd"/>
       <w:r>
         <w:t xml:space="preserve"> diameter, 3 inch</w:t>
       </w:r>
@@ -1169,11 +1085,7 @@
         <w:t xml:space="preserve"> 1-2ms PWM</w:t>
       </w:r>
       <w:r>
-        <w:t xml:space="preserve"> Electronic Speed Controllers (ESCs) – </w:t>
-      </w:r>
-      <w:proofErr w:type="gramStart"/>
-      <w:r>
-        <w:t>I</w:t>
+        <w:t xml:space="preserve"> Electronic Speed Controllers (ESCs) – I</w:t>
       </w:r>
       <w:r>
         <w:rPr>
@@ -1182,11 +1094,7 @@
         <w:t>MAX</w:t>
       </w:r>
       <w:r>
-        <w:t xml:space="preserve"> :</w:t>
-      </w:r>
-      <w:proofErr w:type="gramEnd"/>
-      <w:r>
-        <w:t xml:space="preserve"> 20A</w:t>
+        <w:t xml:space="preserve"> : 20A</w:t>
       </w:r>
     </w:p>
     <w:p>
@@ -1209,11 +1117,7 @@
         <w:t xml:space="preserve">1550mAh </w:t>
       </w:r>
       <w:r>
-        <w:t xml:space="preserve">LiPo Battery – </w:t>
-      </w:r>
-      <w:proofErr w:type="gramStart"/>
-      <w:r>
-        <w:t>I</w:t>
+        <w:t>LiPo Battery – I</w:t>
       </w:r>
       <w:r>
         <w:rPr>
@@ -1222,11 +1126,7 @@
         <w:t>MAX</w:t>
       </w:r>
       <w:r>
-        <w:t xml:space="preserve"> :</w:t>
-      </w:r>
-      <w:proofErr w:type="gramEnd"/>
-      <w:r>
-        <w:t xml:space="preserve"> 45A (Continuously) 90A (Burst)</w:t>
+        <w:t xml:space="preserve"> : 45A (Continuously) 90A (Burst)</w:t>
       </w:r>
     </w:p>
     <w:p>
@@ -1500,28 +1400,7 @@
         <w:rPr>
           <w:i/>
         </w:rPr>
-        <w:t xml:space="preserve">Please give details of each module of your overall design. </w:t>
-      </w:r>
-      <w:proofErr w:type="gramStart"/>
-      <w:r>
-        <w:rPr>
-          <w:i/>
-        </w:rPr>
-        <w:t>In particular, give</w:t>
-      </w:r>
-      <w:proofErr w:type="gramEnd"/>
-      <w:r>
-        <w:rPr>
-          <w:i/>
-        </w:rPr>
-        <w:t xml:space="preserve"> interfacing details between your module and other parts of the system. Complete one of these pages for each module of the design (</w:t>
-      </w:r>
-      <w:proofErr w:type="gramStart"/>
-      <w:r>
-        <w:rPr>
-          <w:i/>
-        </w:rPr>
-        <w:t>continue</w:t>
+        <w:t>Please give details of each module of your overall design. In particular, give interfacing details between your module and other parts of the system. Complete one of these pages for each module of the design (continue</w:t>
       </w:r>
       <w:r>
         <w:rPr>
@@ -1533,14 +1412,7 @@
         <w:rPr>
           <w:i/>
         </w:rPr>
-        <w:t>on</w:t>
-      </w:r>
-      <w:proofErr w:type="gramEnd"/>
-      <w:r>
-        <w:rPr>
-          <w:i/>
-        </w:rPr>
-        <w:t xml:space="preserve"> an additional sheet if necessary). </w:t>
+        <w:t xml:space="preserve">on an additional sheet if necessary). </w:t>
       </w:r>
     </w:p>
     <w:p/>
@@ -1930,15 +1802,13 @@
     <w:p/>
     <w:p>
       <w:r>
-        <w:t xml:space="preserve">The Communications module is based around the ATMEGA644p microcontroller on an ‘Il Matto’ breakout board. It functions as the main communications hub of the system, interfacing with the RFM12B-S2 transceivers over SPI to provide the uplink and downlink to the base station and controller. It will perform some basic processing of the instructions from the controller, passing them through to the control module to create a new </w:t>
-      </w:r>
-      <w:proofErr w:type="spellStart"/>
-      <w:r>
-        <w:t>setpoint</w:t>
-      </w:r>
-      <w:proofErr w:type="spellEnd"/>
-      <w:r>
-        <w:t xml:space="preserve"> for the controller. This interfacing with the command module will be done over UART, and will receive in return logging data from the IMU. This logging data will be periodically written to an SD card sharing the SPI bus</w:t>
+        <w:t>The Communications module is based around the ATMEGA644p microcontroller on an ‘Il Matto’ breakout board. It functions as the main communications hub of the system, interfacing with the RFM12B-S2 transceivers over SPI to provide the uplink and downlink to the base station and controller. It will perform some basic processing of the instructions from the controller, passing them through to the control module to create a new set</w:t>
+      </w:r>
+      <w:r>
+        <w:t>-</w:t>
+      </w:r>
+      <w:r>
+        <w:t>point for the controller. This interfacing with the command module will be done over UART, and will receive in return logging data from the IMU. This logging data will be periodically written to an SD card sharing the SPI bus</w:t>
       </w:r>
       <w:r>
         <w:t>,</w:t>
@@ -1950,15 +1820,15 @@
         <w:t>and</w:t>
       </w:r>
       <w:r>
-        <w:t xml:space="preserve"> transmitted back to the base station as telemetry information. The communications microcontroller will also be responsible for reading from the IR proximity sensors through its </w:t>
-      </w:r>
-      <w:proofErr w:type="spellStart"/>
-      <w:r>
-        <w:t>onboard</w:t>
-      </w:r>
-      <w:proofErr w:type="spellEnd"/>
-      <w:r>
-        <w:t xml:space="preserve"> ADCs and controlling the servo-powered cargo hook through a PWM data signal.</w:t>
+        <w:t xml:space="preserve"> transmitted back to the base station as telemetry information. The communications microcontroller will also be responsible for reading from the IR proximity sensors through its on</w:t>
+      </w:r>
+      <w:r>
+        <w:t>-</w:t>
+      </w:r>
+      <w:bookmarkStart w:id="1" w:name="_GoBack"/>
+      <w:bookmarkEnd w:id="1"/>
+      <w:r>
+        <w:t>board ADCs and controlling the servo-powered cargo hook through a PWM data signal.</w:t>
       </w:r>
     </w:p>
     <w:p/>
@@ -2199,10 +2069,7 @@
               </w:rPr>
             </w:pPr>
             <w:r>
-              <w:t>Chassis Design M</w:t>
-            </w:r>
-            <w:r>
-              <w:t>odule</w:t>
+              <w:t>Chassis Design Module</w:t>
             </w:r>
           </w:p>
         </w:tc>
@@ -2211,10 +2078,53 @@
     <w:p/>
     <w:p>
       <w:r>
-        <w:t>The chassis of the UAV is of our own design and broadly follows an I-style chassis</w:t>
+        <w:t xml:space="preserve">The chassis will be built from 5mm thick </w:t>
+      </w:r>
+      <w:r>
+        <w:t>acrylic</w:t>
+      </w:r>
+      <w:r>
+        <w:t xml:space="preserve"> chosen for its rigidity and wide availability. </w:t>
+      </w:r>
+    </w:p>
+    <w:p>
+      <w:r>
+        <w:t>As the chassis will be produced using a laser cutter, triangle cut</w:t>
+      </w:r>
+      <w:r>
+        <w:t>-</w:t>
+      </w:r>
+      <w:r>
+        <w:t>outs add little to the complexity of manufacture and provide valuable weight savings without compromising too much structural integrity.</w:t>
       </w:r>
     </w:p>
     <w:p/>
+    <w:p>
+      <w:r>
+        <w:t>Propeller</w:t>
+      </w:r>
+      <w:r>
+        <w:t xml:space="preserve"> diameters of 5-6 inches meant that the motors had to be positioned away from the main body of the vehicle. To avoid excessive weight, the motors will be mounted on struts in an I-shape, keeping the additional weight low whilst allowing the </w:t>
+      </w:r>
+      <w:r>
+        <w:t>propellers</w:t>
+      </w:r>
+      <w:r>
+        <w:t xml:space="preserve"> sufficient clearance. </w:t>
+      </w:r>
+    </w:p>
+    <w:p/>
+    <w:p>
+      <w:r>
+        <w:t xml:space="preserve">A twin tier design leaves plenty of space for the battery in its fireproof bag whilst maintaining accessibility for the rest of the electronics for inspections and light </w:t>
+      </w:r>
+      <w:r>
+        <w:t>maintenance</w:t>
+      </w:r>
+      <w:r>
+        <w:t xml:space="preserve"> purposes. The feet of the chassis form a separate I-shaped structure to reinforce the motor struts and improve the rigidity of the chassis. The servo mount for the hook is located in this structure to provide support and enable the hook to be stowed out  of the way for landing procedures.</w:t>
+      </w:r>
+    </w:p>
     <w:p/>
     <w:p>
       <w:pPr>
@@ -2236,21 +2146,7 @@
         <w:rPr>
           <w:i/>
         </w:rPr>
-        <w:t xml:space="preserve">Please give detailed calculations and estimates of the overall cost of your proposed design below. Take care to include person-hour estimates for your software, board production and debugging, as well as your components and consumables. You should also estimate the production cost of your final unit (you may assume a large quantity are to be produced), the market price and determine how many </w:t>
-      </w:r>
-      <w:proofErr w:type="gramStart"/>
-      <w:r>
-        <w:rPr>
-          <w:i/>
-        </w:rPr>
-        <w:t>need</w:t>
-      </w:r>
-      <w:proofErr w:type="gramEnd"/>
-      <w:r>
-        <w:rPr>
-          <w:i/>
-        </w:rPr>
-        <w:t xml:space="preserve"> to be sold to be profitable.</w:t>
+        <w:t>Please give detailed calculations and estimates of the overall cost of your proposed design below. Take care to include person-hour estimates for your software, board production and debugging, as well as your components and consumables. You should also estimate the production cost of your final unit (you may assume a large quantity are to be produced), the market price and determine how many need to be sold to be profitable.</w:t>
       </w:r>
     </w:p>
     <w:p>
@@ -2652,13 +2548,8 @@
       <w:r>
         <w:t xml:space="preserve"> </w:t>
       </w:r>
-      <w:proofErr w:type="gramStart"/>
-      <w:r>
-        <w:t>hours</w:t>
-      </w:r>
-      <w:proofErr w:type="gramEnd"/>
-      <w:r>
-        <w:t xml:space="preserve"> board production and building</w:t>
+      <w:r>
+        <w:t>hours board production and building</w:t>
       </w:r>
     </w:p>
     <w:p>
@@ -2915,15 +2806,7 @@
     <w:p/>
     <w:p>
       <w:r>
-        <w:t xml:space="preserve">After </w:t>
-      </w:r>
-      <w:proofErr w:type="gramStart"/>
-      <w:r>
-        <w:t>prototyping</w:t>
-      </w:r>
-      <w:proofErr w:type="gramEnd"/>
-      <w:r>
-        <w:t xml:space="preserve"> has been completed</w:t>
+        <w:t>After prototyping has been completed</w:t>
       </w:r>
       <w:r>
         <w:t>,</w:t>
@@ -3052,15 +2935,7 @@
         <w:t xml:space="preserve">simply by running an ADC on </w:t>
       </w:r>
       <w:r>
-        <w:t xml:space="preserve">one channel and transmitting the results over the FTDI cable into the </w:t>
-      </w:r>
-      <w:proofErr w:type="spellStart"/>
-      <w:r>
-        <w:t>PuTTY</w:t>
-      </w:r>
-      <w:proofErr w:type="spellEnd"/>
-      <w:r>
-        <w:t xml:space="preserve"> terminal</w:t>
+        <w:t>one channel and transmitting the results over the FTDI cable into the PuTTY terminal</w:t>
       </w:r>
       <w:r>
         <w:t>.</w:t>
@@ -3217,21 +3092,7 @@
         <w:rPr>
           <w:i/>
         </w:rPr>
-        <w:t xml:space="preserve">column must specify only one person. If two people are working on the same subsystem or task, you should list this as two separate activities, and be clear about what </w:t>
-      </w:r>
-      <w:proofErr w:type="gramStart"/>
-      <w:r>
-        <w:rPr>
-          <w:i/>
-        </w:rPr>
-        <w:t>each individual</w:t>
-      </w:r>
-      <w:proofErr w:type="gramEnd"/>
-      <w:r>
-        <w:rPr>
-          <w:i/>
-        </w:rPr>
-        <w:t xml:space="preserve"> is contributing to it.</w:t>
+        <w:t>column must specify only one person. If two people are working on the same subsystem or task, you should list this as two separate activities, and be clear about what each individual is contributing to it.</w:t>
       </w:r>
     </w:p>
     <w:p/>
@@ -6242,8 +6103,6 @@
                 <w:color w:val="365F91"/>
               </w:rPr>
             </w:pPr>
-            <w:bookmarkStart w:id="1" w:name="_GoBack"/>
-            <w:bookmarkEnd w:id="1"/>
           </w:p>
         </w:tc>
         <w:tc>
@@ -7532,23 +7391,7 @@
     </w:p>
     <w:p>
       <w:r>
-        <w:t xml:space="preserve">The D4 exercise is intensive, having demanding requirements yet running over a very short </w:t>
-      </w:r>
-      <w:proofErr w:type="gramStart"/>
-      <w:r>
-        <w:t>period of time</w:t>
-      </w:r>
-      <w:proofErr w:type="gramEnd"/>
-      <w:r>
-        <w:t xml:space="preserve">. Successful project management requires management (i.e. planning) of risks. On the </w:t>
-      </w:r>
-      <w:proofErr w:type="gramStart"/>
-      <w:r>
-        <w:t>right hand</w:t>
-      </w:r>
-      <w:proofErr w:type="gramEnd"/>
-      <w:r>
-        <w:t xml:space="preserve"> side of this form, you should identify the predominant risks to your project, and the controls that you are going to put in place to minimise/mitigate them. Some things you may want to consider are illness of a team member(s), disruption to lab access, broken/faulty components, etc.</w:t>
+        <w:t>The D4 exercise is intensive, having demanding requirements yet running over a very short period of time. Successful project management requires management (i.e. planning) of risks. On the right hand side of this form, you should identify the predominant risks to your project, and the controls that you are going to put in place to minimise/mitigate them. Some things you may want to consider are illness of a team member(s), disruption to lab access, broken/faulty components, etc.</w:t>
       </w:r>
       <w:r>
         <w:t xml:space="preserve"> </w:t>
@@ -8722,21 +8565,7 @@
               <w:rPr>
                 <w:sz w:val="18"/>
               </w:rPr>
-              <w:t xml:space="preserve"> relevant measurement tools (</w:t>
-            </w:r>
-            <w:proofErr w:type="spellStart"/>
-            <w:r>
-              <w:rPr>
-                <w:sz w:val="18"/>
-              </w:rPr>
-              <w:t>eg</w:t>
-            </w:r>
-            <w:proofErr w:type="spellEnd"/>
-            <w:r>
-              <w:rPr>
-                <w:sz w:val="18"/>
-              </w:rPr>
-              <w:t>.</w:t>
+              <w:t xml:space="preserve"> relevant measurement tools (eg.</w:t>
             </w:r>
             <w:r>
               <w:rPr>
@@ -8935,19 +8764,7 @@
               <w:rPr>
                 <w:sz w:val="18"/>
               </w:rPr>
-              <w:t xml:space="preserve">In terms of other drones receiving our transmitted data we are considering the implementation of identification in the transmitted packet so that the data received by other drones becomes redundant. More </w:t>
-            </w:r>
-            <w:r>
-              <w:rPr>
-                <w:sz w:val="18"/>
-              </w:rPr>
-              <w:t>importantly</w:t>
-            </w:r>
-            <w:r>
-              <w:rPr>
-                <w:sz w:val="18"/>
-              </w:rPr>
-              <w:t xml:space="preserve"> if, due to technical issues with the transceiver modules, the communication link stops working, we will implement an emergency landing feature to the drone to help ensure the drones safety.</w:t>
+              <w:t>In terms of other drones receiving our transmitted data we are considering the implementation of identification in the transmitted packet so that the data received by other drones becomes redundant. More importantly if, due to technical issues with the transceiver modules, the communication link stops working, we will implement an emergency landing feature to the drone to help ensure the drones safety.</w:t>
             </w:r>
           </w:p>
         </w:tc>

</xml_diff>

<commit_message>
Added solidworks of hook mchanism
</commit_message>
<xml_diff>
--- a/Admin/Project Proposal Form .docx
+++ b/Admin/Project Proposal Form .docx
@@ -1,6 +1,6 @@
 
 <file path=word/document.xml><?xml version="1.0" encoding="utf-8"?>
-<w:document xmlns:wpc="http://schemas.microsoft.com/office/word/2010/wordprocessingCanvas" xmlns:cx="http://schemas.microsoft.com/office/drawing/2014/chartex" xmlns:cx1="http://schemas.microsoft.com/office/drawing/2015/9/8/chartex" xmlns:cx2="http://schemas.microsoft.com/office/drawing/2015/10/21/chartex" xmlns:cx3="http://schemas.microsoft.com/office/drawing/2016/5/9/chartex" xmlns:cx4="http://schemas.microsoft.com/office/drawing/2016/5/10/chartex" xmlns:cx5="http://schemas.microsoft.com/office/drawing/2016/5/11/chartex" xmlns:mc="http://schemas.openxmlformats.org/markup-compatibility/2006" xmlns:o="urn:schemas-microsoft-com:office:office" xmlns:r="http://schemas.openxmlformats.org/officeDocument/2006/relationships" xmlns:m="http://schemas.openxmlformats.org/officeDocument/2006/math" xmlns:v="urn:schemas-microsoft-com:vml" xmlns:wp14="http://schemas.microsoft.com/office/word/2010/wordprocessingDrawing" xmlns:wp="http://schemas.openxmlformats.org/drawingml/2006/wordprocessingDrawing" xmlns:w10="urn:schemas-microsoft-com:office:word" xmlns:w="http://schemas.openxmlformats.org/wordprocessingml/2006/main" xmlns:w14="http://schemas.microsoft.com/office/word/2010/wordml" xmlns:w15="http://schemas.microsoft.com/office/word/2012/wordml" xmlns:w16se="http://schemas.microsoft.com/office/word/2015/wordml/symex" xmlns:wpg="http://schemas.microsoft.com/office/word/2010/wordprocessingGroup" xmlns:wpi="http://schemas.microsoft.com/office/word/2010/wordprocessingInk" xmlns:wne="http://schemas.microsoft.com/office/word/2006/wordml" xmlns:wps="http://schemas.microsoft.com/office/word/2010/wordprocessingShape" mc:Ignorable="w14 w15 w16se wp14">
+<w:document xmlns:wpc="http://schemas.microsoft.com/office/word/2010/wordprocessingCanvas" xmlns:cx="http://schemas.microsoft.com/office/drawing/2014/chartex" xmlns:cx1="http://schemas.microsoft.com/office/drawing/2015/9/8/chartex" xmlns:mc="http://schemas.openxmlformats.org/markup-compatibility/2006" xmlns:o="urn:schemas-microsoft-com:office:office" xmlns:r="http://schemas.openxmlformats.org/officeDocument/2006/relationships" xmlns:m="http://schemas.openxmlformats.org/officeDocument/2006/math" xmlns:v="urn:schemas-microsoft-com:vml" xmlns:wp14="http://schemas.microsoft.com/office/word/2010/wordprocessingDrawing" xmlns:wp="http://schemas.openxmlformats.org/drawingml/2006/wordprocessingDrawing" xmlns:w10="urn:schemas-microsoft-com:office:word" xmlns:w="http://schemas.openxmlformats.org/wordprocessingml/2006/main" xmlns:w14="http://schemas.microsoft.com/office/word/2010/wordml" xmlns:w15="http://schemas.microsoft.com/office/word/2012/wordml" xmlns:w16se="http://schemas.microsoft.com/office/word/2015/wordml/symex" xmlns:wpg="http://schemas.microsoft.com/office/word/2010/wordprocessingGroup" xmlns:wpi="http://schemas.microsoft.com/office/word/2010/wordprocessingInk" xmlns:wne="http://schemas.microsoft.com/office/word/2006/wordml" xmlns:wps="http://schemas.microsoft.com/office/word/2010/wordprocessingShape" mc:Ignorable="w14 w15 w16se wp14">
   <w:body>
     <w:p>
       <w:pPr>
@@ -14,6 +14,8 @@
         <w:ind w:right="28"/>
       </w:pPr>
       <w:bookmarkStart w:id="0" w:name="_Toc317145446"/>
+      <w:bookmarkStart w:id="1" w:name="_GoBack"/>
+      <w:bookmarkEnd w:id="1"/>
       <w:r>
         <w:t>Appendix A: Project Proposal Form</w:t>
       </w:r>
@@ -142,8 +144,16 @@
               <w:rPr>
                 <w:color w:val="365F91"/>
               </w:rPr>
-              <w:t>Ben Rowlinson</w:t>
-            </w:r>
+              <w:t xml:space="preserve">Ben </w:t>
+            </w:r>
+            <w:proofErr w:type="spellStart"/>
+            <w:r>
+              <w:rPr>
+                <w:color w:val="365F91"/>
+              </w:rPr>
+              <w:t>Rowlinson</w:t>
+            </w:r>
+            <w:proofErr w:type="spellEnd"/>
           </w:p>
         </w:tc>
       </w:tr>
@@ -261,8 +271,18 @@
                 <w:color w:val="365F91"/>
                 <w:sz w:val="28"/>
               </w:rPr>
-              <w:t>Ben Rowlinson</w:t>
-            </w:r>
+              <w:t xml:space="preserve">Ben </w:t>
+            </w:r>
+            <w:proofErr w:type="spellStart"/>
+            <w:r>
+              <w:rPr>
+                <w:b/>
+                <w:color w:val="365F91"/>
+                <w:sz w:val="28"/>
+              </w:rPr>
+              <w:t>Rowlinson</w:t>
+            </w:r>
+            <w:proofErr w:type="spellEnd"/>
           </w:p>
         </w:tc>
         <w:tc>
@@ -326,8 +346,18 @@
                 <w:color w:val="365F91"/>
                 <w:sz w:val="28"/>
               </w:rPr>
-              <w:t>Lawrence Gray</w:t>
-            </w:r>
+              <w:t xml:space="preserve">Lawrence </w:t>
+            </w:r>
+            <w:proofErr w:type="spellStart"/>
+            <w:r>
+              <w:rPr>
+                <w:b/>
+                <w:color w:val="365F91"/>
+                <w:sz w:val="28"/>
+              </w:rPr>
+              <w:t>Gray</w:t>
+            </w:r>
+            <w:proofErr w:type="spellEnd"/>
           </w:p>
         </w:tc>
         <w:tc>
@@ -472,8 +502,18 @@
                 <w:color w:val="365F91"/>
                 <w:sz w:val="28"/>
               </w:rPr>
-              <w:t>Joel Trickey</w:t>
-            </w:r>
+              <w:t xml:space="preserve">Joel </w:t>
+            </w:r>
+            <w:proofErr w:type="spellStart"/>
+            <w:r>
+              <w:rPr>
+                <w:b/>
+                <w:color w:val="365F91"/>
+                <w:sz w:val="28"/>
+              </w:rPr>
+              <w:t>Trickey</w:t>
+            </w:r>
+            <w:proofErr w:type="spellEnd"/>
           </w:p>
         </w:tc>
         <w:tc>
@@ -865,8 +905,13 @@
       <w:r>
         <w:t xml:space="preserve">1550mAh </w:t>
       </w:r>
-      <w:r>
-        <w:t>LiPo Battery – I</w:t>
+      <w:proofErr w:type="spellStart"/>
+      <w:r>
+        <w:t>LiPo</w:t>
+      </w:r>
+      <w:proofErr w:type="spellEnd"/>
+      <w:r>
+        <w:t xml:space="preserve"> Battery – I</w:t>
       </w:r>
       <w:r>
         <w:rPr>
@@ -1460,8 +1505,13 @@
         <w:t xml:space="preserve">C bus ready for use in the stabilisation algorithm. The Infra-red sensor will be mounted on the base of the drone to detect low flight altitudes. The output of this sensor is an analogue voltage which will be fed into an ADC on the </w:t>
       </w:r>
       <w:r>
-        <w:t>on-board Il Matto</w:t>
-      </w:r>
+        <w:t xml:space="preserve">on-board Il </w:t>
+      </w:r>
+      <w:proofErr w:type="spellStart"/>
+      <w:r>
+        <w:t>Matto</w:t>
+      </w:r>
+      <w:proofErr w:type="spellEnd"/>
       <w:r>
         <w:t xml:space="preserve">, as this data is not necessary for stable flight. </w:t>
       </w:r>
@@ -1597,8 +1647,13 @@
         <w:t>roller on an I</w:t>
       </w:r>
       <w:r>
-        <w:t>l Matto</w:t>
-      </w:r>
+        <w:t xml:space="preserve">l </w:t>
+      </w:r>
+      <w:proofErr w:type="spellStart"/>
+      <w:r>
+        <w:t>Matto</w:t>
+      </w:r>
+      <w:proofErr w:type="spellEnd"/>
       <w:r>
         <w:t xml:space="preserve"> board. It functions as the main communications hub of the system, interfacing with the RFM12B-S2 transceivers over SPI</w:t>
       </w:r>
@@ -1769,13 +1824,29 @@
     <w:p/>
     <w:p>
       <w:r>
-        <w:t xml:space="preserve">The Base Station of the system is formed around the core of another Il Matto ATMEGA644p board. It will take input from the user through a combination of joysticks and buttons on the HID (Human Interface Device) controller. The joysticks contain dual </w:t>
+        <w:t xml:space="preserve">The Base Station of the system is formed around the core of another Il </w:t>
+      </w:r>
+      <w:proofErr w:type="spellStart"/>
+      <w:r>
+        <w:t>Matto</w:t>
+      </w:r>
+      <w:proofErr w:type="spellEnd"/>
+      <w:r>
+        <w:t xml:space="preserve"> ATMEGA644p board. It will take input from the user through a combination of joysticks and buttons on the HID (Human Interface Device) controller. The joysticks contain dual </w:t>
       </w:r>
       <w:r>
         <w:t xml:space="preserve">X-Y </w:t>
       </w:r>
       <w:r>
-        <w:t>potentiometers, which will be directed into the ADCs of the Il Matto to extract values. There will also be a UART connection to a host PC to be able to update PID constant values wi</w:t>
+        <w:t xml:space="preserve">potentiometers, which will be directed into the ADCs of the Il </w:t>
+      </w:r>
+      <w:proofErr w:type="spellStart"/>
+      <w:r>
+        <w:t>Matto</w:t>
+      </w:r>
+      <w:proofErr w:type="spellEnd"/>
+      <w:r>
+        <w:t xml:space="preserve"> to extract values. There will also be a UART connection to a host PC to be able to update PID constant values wi</w:t>
       </w:r>
       <w:r>
         <w:t>thout needing to reprogram the Control</w:t>
@@ -1918,10 +1989,7 @@
         <w:t xml:space="preserve"> chassis will be built from 5mm </w:t>
       </w:r>
       <w:r>
-        <w:t>acrylic</w:t>
-      </w:r>
-      <w:r>
-        <w:t xml:space="preserve"> chosen for its rigidity and wide availability. </w:t>
+        <w:t xml:space="preserve">acrylic chosen for its rigidity and wide availability. </w:t>
       </w:r>
     </w:p>
     <w:p>
@@ -1932,13 +2000,7 @@
         <w:t>chassis</w:t>
       </w:r>
       <w:r>
-        <w:t xml:space="preserve"> will be produced using a laser cutter, triangle cut</w:t>
-      </w:r>
-      <w:r>
-        <w:t>-</w:t>
-      </w:r>
-      <w:r>
-        <w:t>outs add little to the complexity of manufacture and provide valuable weight savings without compromising too much structural integrity.</w:t>
+        <w:t xml:space="preserve"> will be produced using a laser cutter, triangle cut-outs add little to the complexity of manufacture and provide valuable weight savings without compromising too much structural integrity.</w:t>
       </w:r>
     </w:p>
     <w:p/>
@@ -1956,13 +2018,7 @@
         <w:t>ors have</w:t>
       </w:r>
       <w:r>
-        <w:t xml:space="preserve"> to be positioned away from the main body of the vehicle. To avoid excessive weight, the motors will be mounted on struts in an I-shape, keeping the additional weight low whilst allowing the </w:t>
-      </w:r>
-      <w:r>
-        <w:t>propellers</w:t>
-      </w:r>
-      <w:r>
-        <w:t xml:space="preserve"> sufficient clearance. </w:t>
+        <w:t xml:space="preserve"> to be positioned away from the main body of the vehicle. To avoid excessive weight, the motors will be mounted on struts in an I-shape, keeping the additional weight low whilst allowing the propellers sufficient clearance. </w:t>
       </w:r>
     </w:p>
     <w:p/>
@@ -1971,13 +2027,7 @@
         <w:t>A twin-</w:t>
       </w:r>
       <w:r>
-        <w:t xml:space="preserve">tier design leaves plenty of space for the battery in its fireproof bag whilst maintaining accessibility for the rest of the electronics for inspections and light </w:t>
-      </w:r>
-      <w:r>
-        <w:t>maintenance</w:t>
-      </w:r>
-      <w:r>
-        <w:t xml:space="preserve"> purposes. The feet of the chassis form a separate I-shaped structure to reinforce the motor struts and improve the rigidity of the chassis. The servo </w:t>
+        <w:t xml:space="preserve">tier design leaves plenty of space for the battery in its fireproof bag whilst maintaining accessibility for the rest of the electronics for inspections and light maintenance purposes. The feet of the chassis form a separate I-shaped structure to reinforce the motor struts and improve the rigidity of the chassis. The servo </w:t>
       </w:r>
       <w:r>
         <w:t>mount for the hook is located on</w:t>
@@ -2546,13 +2596,29 @@
     <w:p/>
     <w:p>
       <w:r>
-        <w:t>Initially, we will utilise the breadboards on the Il Mattos to allow quick and easy testing</w:t>
+        <w:t xml:space="preserve">Initially, we will utilise the breadboards on the Il </w:t>
+      </w:r>
+      <w:proofErr w:type="spellStart"/>
+      <w:r>
+        <w:t>Mattos</w:t>
+      </w:r>
+      <w:proofErr w:type="spellEnd"/>
+      <w:r>
+        <w:t xml:space="preserve"> to allow quick and easy testing</w:t>
       </w:r>
       <w:r>
         <w:t xml:space="preserve"> and prototyping</w:t>
       </w:r>
       <w:r>
-        <w:t xml:space="preserve"> of various systems. Such systems include the IR sensors interfacing with the microcontroller and the controller (joysticks, buttons etc.) with the Il Matto on the ground.</w:t>
+        <w:t xml:space="preserve"> of various systems. Such systems include the IR sensors interfacing with the microcontroller and the controller (joysticks, buttons etc.) with the Il </w:t>
+      </w:r>
+      <w:proofErr w:type="spellStart"/>
+      <w:r>
+        <w:t>Matto</w:t>
+      </w:r>
+      <w:proofErr w:type="spellEnd"/>
+      <w:r>
+        <w:t xml:space="preserve"> on the ground.</w:t>
       </w:r>
       <w:r>
         <w:t xml:space="preserve"> Once the tests are successful we will permanently connect the modules, without breadboards.</w:t>
@@ -2579,7 +2645,15 @@
     <w:p/>
     <w:p>
       <w:r>
-        <w:t>Firstly, we will test communications between the Il Matto and the Arduino on the UAV as well as the PWM from the</w:t>
+        <w:t xml:space="preserve">Firstly, we will test communications between the Il </w:t>
+      </w:r>
+      <w:proofErr w:type="spellStart"/>
+      <w:r>
+        <w:t>Matto</w:t>
+      </w:r>
+      <w:proofErr w:type="spellEnd"/>
+      <w:r>
+        <w:t xml:space="preserve"> and the Arduino on the UAV as well as the PWM from the</w:t>
       </w:r>
       <w:r>
         <w:t xml:space="preserve"> Arduino to the ESCs. Once</w:t>
@@ -2606,13 +2680,29 @@
         <w:t>,</w:t>
       </w:r>
       <w:r>
-        <w:t xml:space="preserve"> these systems can be combined. Similarly, the HID controller and the Il Matto on the ground will be prototyped</w:t>
+        <w:t xml:space="preserve"> these systems can be combined. Similarly, the HID controller and the Il </w:t>
+      </w:r>
+      <w:proofErr w:type="spellStart"/>
+      <w:r>
+        <w:t>Matto</w:t>
+      </w:r>
+      <w:proofErr w:type="spellEnd"/>
+      <w:r>
+        <w:t xml:space="preserve"> on the ground will be prototyped</w:t>
       </w:r>
       <w:r>
         <w:t xml:space="preserve">, </w:t>
       </w:r>
       <w:r>
-        <w:t xml:space="preserve">tested, then linked directly to the Il Matto on the drone. </w:t>
+        <w:t xml:space="preserve">tested, then linked directly to the Il </w:t>
+      </w:r>
+      <w:proofErr w:type="spellStart"/>
+      <w:r>
+        <w:t>Matto</w:t>
+      </w:r>
+      <w:proofErr w:type="spellEnd"/>
+      <w:r>
+        <w:t xml:space="preserve"> on the drone. </w:t>
       </w:r>
       <w:r>
         <w:t>W</w:t>
@@ -2687,7 +2777,15 @@
         <w:t>. As we are planning a two-tiered design, the top layer will not be constructed until the components on the bo</w:t>
       </w:r>
       <w:r>
-        <w:t>ttom tier (Il Matto, Arduino</w:t>
+        <w:t xml:space="preserve">ttom tier (Il </w:t>
+      </w:r>
+      <w:proofErr w:type="spellStart"/>
+      <w:r>
+        <w:t>Matto</w:t>
+      </w:r>
+      <w:proofErr w:type="spellEnd"/>
+      <w:r>
+        <w:t>, Arduino</w:t>
       </w:r>
       <w:r>
         <w:t xml:space="preserve">) have been successfully fitted. The chassis' design will enable components to be easily accessible and make construction </w:t>
@@ -2747,10 +2845,18 @@
         <w:t xml:space="preserve"> and </w:t>
       </w:r>
       <w:r>
-        <w:t xml:space="preserve">will be  </w:t>
-      </w:r>
-      <w:r>
-        <w:t>connected to the Arduino using flying leads. The pin header on the breako</w:t>
+        <w:t xml:space="preserve">will </w:t>
+      </w:r>
+      <w:proofErr w:type="gramStart"/>
+      <w:r>
+        <w:t xml:space="preserve">be  </w:t>
+      </w:r>
+      <w:r>
+        <w:t>connected</w:t>
+      </w:r>
+      <w:proofErr w:type="gramEnd"/>
+      <w:r>
+        <w:t xml:space="preserve"> to the Arduino using flying leads. The pin header on the breako</w:t>
       </w:r>
       <w:r>
         <w:t>ut board will be flipped by</w:t>
@@ -2807,7 +2913,15 @@
         <w:t xml:space="preserve">simply by running an ADC on </w:t>
       </w:r>
       <w:r>
-        <w:t>one channel and transmitting the results over the FTDI cable into the PuTTY terminal</w:t>
+        <w:t xml:space="preserve">one channel and transmitting the results over the FTDI cable into the </w:t>
+      </w:r>
+      <w:proofErr w:type="spellStart"/>
+      <w:r>
+        <w:t>PuTTY</w:t>
+      </w:r>
+      <w:proofErr w:type="spellEnd"/>
+      <w:r>
+        <w:t xml:space="preserve"> terminal</w:t>
       </w:r>
       <w:r>
         <w:t>, then extrapolate</w:t>
@@ -2833,11 +2947,16 @@
         <w:t>pre-made surface mount packages with breakout boards, as thi</w:t>
       </w:r>
       <w:r>
-        <w:t xml:space="preserve">s eases the prototyping process </w:t>
+        <w:t xml:space="preserve">s eases the prototyping </w:t>
+      </w:r>
+      <w:proofErr w:type="gramStart"/>
+      <w:r>
+        <w:t xml:space="preserve">process </w:t>
       </w:r>
       <w:r>
         <w:t>.</w:t>
       </w:r>
+      <w:proofErr w:type="gramEnd"/>
     </w:p>
     <w:p>
       <w:pPr>
@@ -3524,8 +3643,18 @@
                 <w:bCs/>
                 <w:color w:val="365F91"/>
               </w:rPr>
-              <w:t>Testing RFM12B-S2 modules using Il Matto</w:t>
-            </w:r>
+              <w:t xml:space="preserve">Testing RFM12B-S2 modules using Il </w:t>
+            </w:r>
+            <w:proofErr w:type="spellStart"/>
+            <w:r>
+              <w:rPr>
+                <w:b/>
+                <w:bCs/>
+                <w:color w:val="365F91"/>
+              </w:rPr>
+              <w:t>Matto</w:t>
+            </w:r>
+            <w:proofErr w:type="spellEnd"/>
           </w:p>
         </w:tc>
         <w:tc>
@@ -3805,8 +3934,18 @@
                 <w:bCs/>
                 <w:color w:val="365F91"/>
               </w:rPr>
-              <w:t>Testing RFM12B-S2 modules using Il Matto</w:t>
-            </w:r>
+              <w:t xml:space="preserve">Testing RFM12B-S2 modules using Il </w:t>
+            </w:r>
+            <w:proofErr w:type="spellStart"/>
+            <w:r>
+              <w:rPr>
+                <w:b/>
+                <w:bCs/>
+                <w:color w:val="365F91"/>
+              </w:rPr>
+              <w:t>Matto</w:t>
+            </w:r>
+            <w:proofErr w:type="spellEnd"/>
           </w:p>
         </w:tc>
         <w:tc>
@@ -9809,8 +9948,18 @@
                 <w:bCs/>
                 <w:color w:val="365F91"/>
               </w:rPr>
-              <w:t>s between Arduino and Il Matto</w:t>
-            </w:r>
+              <w:t xml:space="preserve">s between Arduino and Il </w:t>
+            </w:r>
+            <w:proofErr w:type="spellStart"/>
+            <w:r>
+              <w:rPr>
+                <w:b/>
+                <w:bCs/>
+                <w:color w:val="365F91"/>
+              </w:rPr>
+              <w:t>Matto</w:t>
+            </w:r>
+            <w:proofErr w:type="spellEnd"/>
           </w:p>
         </w:tc>
         <w:tc>
@@ -10076,8 +10225,6 @@
       <w:r>
         <w:t>have jobs at all times yet.</w:t>
       </w:r>
-      <w:bookmarkStart w:id="1" w:name="_GoBack"/>
-      <w:bookmarkEnd w:id="1"/>
     </w:p>
     <w:p/>
     <w:p>
@@ -10148,7 +10295,15 @@
         <w:t>rd</w:t>
       </w:r>
       <w:r>
-        <w:t xml:space="preserve"> March 2017. In any case, You should also be aware of the regulations that govern the flight of UAVs in the UK – you can see summaries of these </w:t>
+        <w:t xml:space="preserve"> March 2017. In any case, </w:t>
+      </w:r>
+      <w:proofErr w:type="gramStart"/>
+      <w:r>
+        <w:t>You</w:t>
+      </w:r>
+      <w:proofErr w:type="gramEnd"/>
+      <w:r>
+        <w:t xml:space="preserve"> should also be aware of the regulations that govern the flight of UAVs in the UK – you can see summaries of these </w:t>
       </w:r>
       <w:hyperlink r:id="rId7" w:history="1">
         <w:r>
@@ -11282,7 +11437,21 @@
               <w:rPr>
                 <w:sz w:val="18"/>
               </w:rPr>
-              <w:t xml:space="preserve"> relevant measurement tools (eg.</w:t>
+              <w:t xml:space="preserve"> relevant measurement tools (</w:t>
+            </w:r>
+            <w:proofErr w:type="spellStart"/>
+            <w:r>
+              <w:rPr>
+                <w:sz w:val="18"/>
+              </w:rPr>
+              <w:t>eg</w:t>
+            </w:r>
+            <w:proofErr w:type="spellEnd"/>
+            <w:r>
+              <w:rPr>
+                <w:sz w:val="18"/>
+              </w:rPr>
+              <w:t>.</w:t>
             </w:r>
             <w:r>
               <w:rPr>
@@ -12068,12 +12237,14 @@
               </w:rPr>
               <w:t xml:space="preserve">Ben </w:t>
             </w:r>
+            <w:proofErr w:type="spellStart"/>
             <w:r>
               <w:rPr>
                 <w:sz w:val="18"/>
               </w:rPr>
               <w:t>Rowlinson</w:t>
             </w:r>
+            <w:proofErr w:type="spellEnd"/>
           </w:p>
         </w:tc>
         <w:tc>
@@ -12111,8 +12282,16 @@
               <w:rPr>
                 <w:sz w:val="18"/>
               </w:rPr>
-              <w:t>Lawrence Gray</w:t>
-            </w:r>
+              <w:t xml:space="preserve">Lawrence </w:t>
+            </w:r>
+            <w:proofErr w:type="spellStart"/>
+            <w:r>
+              <w:rPr>
+                <w:sz w:val="18"/>
+              </w:rPr>
+              <w:t>Gray</w:t>
+            </w:r>
+            <w:proofErr w:type="spellEnd"/>
           </w:p>
         </w:tc>
         <w:tc>
@@ -12150,8 +12329,16 @@
               <w:rPr>
                 <w:sz w:val="18"/>
               </w:rPr>
-              <w:t>Joel Trickey</w:t>
-            </w:r>
+              <w:t xml:space="preserve">Joel </w:t>
+            </w:r>
+            <w:proofErr w:type="spellStart"/>
+            <w:r>
+              <w:rPr>
+                <w:sz w:val="18"/>
+              </w:rPr>
+              <w:t>Trickey</w:t>
+            </w:r>
+            <w:proofErr w:type="spellEnd"/>
           </w:p>
         </w:tc>
         <w:tc>
@@ -12260,7 +12447,7 @@
 </file>
 
 <file path=word/numbering.xml><?xml version="1.0" encoding="utf-8"?>
-<w:numbering xmlns:wpc="http://schemas.microsoft.com/office/word/2010/wordprocessingCanvas" xmlns:cx="http://schemas.microsoft.com/office/drawing/2014/chartex" xmlns:cx1="http://schemas.microsoft.com/office/drawing/2015/9/8/chartex" xmlns:cx2="http://schemas.microsoft.com/office/drawing/2015/10/21/chartex" xmlns:cx3="http://schemas.microsoft.com/office/drawing/2016/5/9/chartex" xmlns:cx4="http://schemas.microsoft.com/office/drawing/2016/5/10/chartex" xmlns:cx5="http://schemas.microsoft.com/office/drawing/2016/5/11/chartex" xmlns:mc="http://schemas.openxmlformats.org/markup-compatibility/2006" xmlns:o="urn:schemas-microsoft-com:office:office" xmlns:r="http://schemas.openxmlformats.org/officeDocument/2006/relationships" xmlns:m="http://schemas.openxmlformats.org/officeDocument/2006/math" xmlns:v="urn:schemas-microsoft-com:vml" xmlns:wp14="http://schemas.microsoft.com/office/word/2010/wordprocessingDrawing" xmlns:wp="http://schemas.openxmlformats.org/drawingml/2006/wordprocessingDrawing" xmlns:w10="urn:schemas-microsoft-com:office:word" xmlns:w="http://schemas.openxmlformats.org/wordprocessingml/2006/main" xmlns:w14="http://schemas.microsoft.com/office/word/2010/wordml" xmlns:w15="http://schemas.microsoft.com/office/word/2012/wordml" xmlns:w16se="http://schemas.microsoft.com/office/word/2015/wordml/symex" xmlns:wpg="http://schemas.microsoft.com/office/word/2010/wordprocessingGroup" xmlns:wpi="http://schemas.microsoft.com/office/word/2010/wordprocessingInk" xmlns:wne="http://schemas.microsoft.com/office/word/2006/wordml" xmlns:wps="http://schemas.microsoft.com/office/word/2010/wordprocessingShape" mc:Ignorable="w14 w15 w16se wp14">
+<w:numbering xmlns:wpc="http://schemas.microsoft.com/office/word/2010/wordprocessingCanvas" xmlns:cx="http://schemas.microsoft.com/office/drawing/2014/chartex" xmlns:cx1="http://schemas.microsoft.com/office/drawing/2015/9/8/chartex" xmlns:mc="http://schemas.openxmlformats.org/markup-compatibility/2006" xmlns:o="urn:schemas-microsoft-com:office:office" xmlns:r="http://schemas.openxmlformats.org/officeDocument/2006/relationships" xmlns:m="http://schemas.openxmlformats.org/officeDocument/2006/math" xmlns:v="urn:schemas-microsoft-com:vml" xmlns:wp14="http://schemas.microsoft.com/office/word/2010/wordprocessingDrawing" xmlns:wp="http://schemas.openxmlformats.org/drawingml/2006/wordprocessingDrawing" xmlns:w10="urn:schemas-microsoft-com:office:word" xmlns:w="http://schemas.openxmlformats.org/wordprocessingml/2006/main" xmlns:w14="http://schemas.microsoft.com/office/word/2010/wordml" xmlns:w15="http://schemas.microsoft.com/office/word/2012/wordml" xmlns:w16se="http://schemas.microsoft.com/office/word/2015/wordml/symex" xmlns:wpg="http://schemas.microsoft.com/office/word/2010/wordprocessingGroup" xmlns:wpi="http://schemas.microsoft.com/office/word/2010/wordprocessingInk" xmlns:wne="http://schemas.microsoft.com/office/word/2006/wordml" xmlns:wps="http://schemas.microsoft.com/office/word/2010/wordprocessingShape" mc:Ignorable="w14 w15 w16se wp14">
   <w:abstractNum w:abstractNumId="0" w15:restartNumberingAfterBreak="0">
     <w:nsid w:val="00000001"/>
     <w:multiLevelType w:val="multilevel"/>
@@ -12655,7 +12842,7 @@
       </w:pPr>
     </w:pPrDefault>
   </w:docDefaults>
-  <w:latentStyles w:defLockedState="0" w:defUIPriority="99" w:defSemiHidden="0" w:defUnhideWhenUsed="0" w:defQFormat="0" w:count="374">
+  <w:latentStyles w:defLockedState="0" w:defUIPriority="99" w:defSemiHidden="0" w:defUnhideWhenUsed="0" w:defQFormat="0" w:count="371">
     <w:lsdException w:name="Normal" w:uiPriority="0" w:qFormat="1"/>
     <w:lsdException w:name="heading 1" w:uiPriority="0" w:qFormat="1"/>
     <w:lsdException w:name="heading 2" w:semiHidden="1" w:uiPriority="0" w:unhideWhenUsed="1" w:qFormat="1"/>
@@ -13027,9 +13214,6 @@
     <w:lsdException w:name="List Table 5 Dark Accent 6" w:uiPriority="50"/>
     <w:lsdException w:name="List Table 6 Colorful Accent 6" w:uiPriority="51"/>
     <w:lsdException w:name="List Table 7 Colorful Accent 6" w:uiPriority="52"/>
-    <w:lsdException w:name="Mention" w:semiHidden="1" w:unhideWhenUsed="1"/>
-    <w:lsdException w:name="Smart Hyperlink" w:semiHidden="1" w:unhideWhenUsed="1"/>
-    <w:lsdException w:name="Hashtag" w:semiHidden="1" w:unhideWhenUsed="1"/>
   </w:latentStyles>
   <w:style w:type="paragraph" w:default="1" w:styleId="Normal">
     <w:name w:val="Normal"/>

</xml_diff>